<commit_message>
添加 Simple Factory Pattern 與 Factory Method Pattern 等學習內容
</commit_message>
<xml_diff>
--- a/技術筆記(各種不同技術).docx
+++ b/技術筆記(各種不同技術).docx
@@ -2257,90 +2257,18 @@
         </w:tc>
       </w:tr>
     </w:tbl>
-    <w:p>
-      <w:pPr>
-        <w:rPr>
-          <w:rFonts w:hint="eastAsia"/>
-        </w:rPr>
-      </w:pPr>
-    </w:p>
-    <w:p>
-      <w:pPr>
-        <w:rPr>
-          <w:rFonts w:hint="eastAsia"/>
-        </w:rPr>
-      </w:pPr>
-    </w:p>
-    <w:p>
-      <w:pPr>
-        <w:rPr>
-          <w:rFonts w:hint="eastAsia"/>
-        </w:rPr>
-      </w:pPr>
-    </w:p>
-    <w:p>
-      <w:pPr>
-        <w:rPr>
-          <w:rFonts w:hint="eastAsia"/>
-        </w:rPr>
-      </w:pPr>
-    </w:p>
-    <w:p>
-      <w:pPr>
-        <w:rPr>
-          <w:rFonts w:hint="eastAsia"/>
-        </w:rPr>
-      </w:pPr>
-    </w:p>
-    <w:p>
-      <w:pPr>
-        <w:rPr>
-          <w:rFonts w:hint="eastAsia"/>
-        </w:rPr>
-      </w:pPr>
-    </w:p>
-    <w:p>
-      <w:pPr>
-        <w:rPr>
-          <w:rFonts w:hint="eastAsia"/>
-        </w:rPr>
-      </w:pPr>
-    </w:p>
-    <w:p>
-      <w:pPr>
-        <w:rPr>
-          <w:rFonts w:hint="eastAsia"/>
-        </w:rPr>
-      </w:pPr>
-    </w:p>
-    <w:p>
-      <w:pPr>
-        <w:rPr>
-          <w:rFonts w:hint="eastAsia"/>
-        </w:rPr>
-      </w:pPr>
-    </w:p>
-    <w:p>
-      <w:pPr>
-        <w:rPr>
-          <w:rFonts w:hint="eastAsia"/>
-        </w:rPr>
-      </w:pPr>
-    </w:p>
-    <w:p>
-      <w:pPr>
-        <w:rPr>
-          <w:rFonts w:hint="eastAsia"/>
-        </w:rPr>
-      </w:pPr>
-    </w:p>
-    <w:p>
-      <w:pPr>
-        <w:rPr>
-          <w:rFonts w:hint="eastAsia"/>
-        </w:rPr>
-      </w:pPr>
-    </w:p>
+    <w:p/>
+    <w:p/>
+    <w:p/>
+    <w:p/>
+    <w:p/>
+    <w:p/>
+    <w:p/>
+    <w:p/>
+    <w:p/>
+    <w:p/>
+    <w:p/>
+    <w:p/>
     <w:p/>
     <w:p>
       <w:pPr>
@@ -4105,20 +4033,8 @@
       </w:tr>
     </w:tbl>
     <w:p/>
-    <w:p>
-      <w:pPr>
-        <w:rPr>
-          <w:rFonts w:hint="eastAsia"/>
-        </w:rPr>
-      </w:pPr>
-    </w:p>
-    <w:p>
-      <w:pPr>
-        <w:rPr>
-          <w:rFonts w:hint="eastAsia"/>
-        </w:rPr>
-      </w:pPr>
-    </w:p>
+    <w:p/>
+    <w:p/>
     <w:p/>
     <w:p>
       <w:pPr>
@@ -8342,7 +8258,7 @@
               </w:numPr>
               <w:ind w:leftChars="0"/>
               <w:rPr>
-                <w:rFonts w:ascii="標楷體" w:eastAsia="標楷體" w:hAnsi="標楷體" w:hint="eastAsia"/>
+                <w:rFonts w:ascii="標楷體" w:eastAsia="標楷體" w:hAnsi="標楷體"/>
               </w:rPr>
             </w:pPr>
             <w:r>
@@ -8393,7 +8309,7 @@
               <w:pStyle w:val="a7"/>
               <w:ind w:leftChars="0" w:left="360"/>
               <w:rPr>
-                <w:rFonts w:ascii="標楷體" w:eastAsia="標楷體" w:hAnsi="標楷體" w:hint="eastAsia"/>
+                <w:rFonts w:ascii="標楷體" w:eastAsia="標楷體" w:hAnsi="標楷體"/>
               </w:rPr>
             </w:pPr>
             <w:r>
@@ -8408,7 +8324,7 @@
               <w:pStyle w:val="a7"/>
               <w:ind w:leftChars="0" w:left="360"/>
               <w:rPr>
-                <w:rFonts w:ascii="標楷體" w:eastAsia="標楷體" w:hAnsi="標楷體" w:hint="eastAsia"/>
+                <w:rFonts w:ascii="標楷體" w:eastAsia="標楷體" w:hAnsi="標楷體"/>
               </w:rPr>
             </w:pPr>
             <w:r>
@@ -8439,7 +8355,7 @@
               </w:numPr>
               <w:ind w:leftChars="0"/>
               <w:rPr>
-                <w:rFonts w:ascii="標楷體" w:eastAsia="標楷體" w:hAnsi="標楷體" w:hint="eastAsia"/>
+                <w:rFonts w:ascii="標楷體" w:eastAsia="標楷體" w:hAnsi="標楷體"/>
               </w:rPr>
             </w:pPr>
             <w:r>
@@ -8466,7 +8382,7 @@
               <w:pStyle w:val="a7"/>
               <w:ind w:leftChars="0" w:left="360"/>
               <w:rPr>
-                <w:rFonts w:ascii="標楷體" w:eastAsia="標楷體" w:hAnsi="標楷體" w:hint="eastAsia"/>
+                <w:rFonts w:ascii="標楷體" w:eastAsia="標楷體" w:hAnsi="標楷體"/>
                 <w:color w:val="FF0000"/>
               </w:rPr>
             </w:pPr>
@@ -8489,7 +8405,7 @@
               <w:pStyle w:val="a7"/>
               <w:ind w:leftChars="0" w:left="360"/>
               <w:rPr>
-                <w:rFonts w:ascii="標楷體" w:eastAsia="標楷體" w:hAnsi="標楷體" w:hint="eastAsia"/>
+                <w:rFonts w:ascii="標楷體" w:eastAsia="標楷體" w:hAnsi="標楷體"/>
                 <w:color w:val="FF0000"/>
               </w:rPr>
             </w:pPr>
@@ -8509,7 +8425,7 @@
               </w:numPr>
               <w:ind w:leftChars="0"/>
               <w:rPr>
-                <w:rFonts w:ascii="標楷體" w:eastAsia="標楷體" w:hAnsi="標楷體" w:hint="eastAsia"/>
+                <w:rFonts w:ascii="標楷體" w:eastAsia="標楷體" w:hAnsi="標楷體"/>
               </w:rPr>
             </w:pPr>
             <w:r>
@@ -8524,7 +8440,7 @@
               <w:pStyle w:val="a7"/>
               <w:ind w:leftChars="0" w:left="360"/>
               <w:rPr>
-                <w:rFonts w:ascii="標楷體" w:eastAsia="標楷體" w:hAnsi="標楷體" w:hint="eastAsia"/>
+                <w:rFonts w:ascii="標楷體" w:eastAsia="標楷體" w:hAnsi="標楷體"/>
               </w:rPr>
             </w:pPr>
             <w:r>
@@ -8539,7 +8455,7 @@
               <w:pStyle w:val="a7"/>
               <w:ind w:leftChars="0" w:left="360"/>
               <w:rPr>
-                <w:rFonts w:ascii="標楷體" w:eastAsia="標楷體" w:hAnsi="標楷體" w:hint="eastAsia"/>
+                <w:rFonts w:ascii="標楷體" w:eastAsia="標楷體" w:hAnsi="標楷體"/>
               </w:rPr>
             </w:pPr>
             <w:r>
@@ -8558,7 +8474,7 @@
               </w:numPr>
               <w:ind w:leftChars="0"/>
               <w:rPr>
-                <w:rFonts w:ascii="標楷體" w:eastAsia="標楷體" w:hAnsi="標楷體" w:hint="eastAsia"/>
+                <w:rFonts w:ascii="標楷體" w:eastAsia="標楷體" w:hAnsi="標楷體"/>
               </w:rPr>
             </w:pPr>
             <w:r>
@@ -8573,7 +8489,7 @@
               <w:pStyle w:val="a7"/>
               <w:ind w:leftChars="0" w:left="360"/>
               <w:rPr>
-                <w:rFonts w:ascii="標楷體" w:eastAsia="標楷體" w:hAnsi="標楷體" w:hint="eastAsia"/>
+                <w:rFonts w:ascii="標楷體" w:eastAsia="標楷體" w:hAnsi="標楷體"/>
               </w:rPr>
             </w:pPr>
             <w:r>
@@ -8592,7 +8508,7 @@
               </w:numPr>
               <w:ind w:leftChars="0"/>
               <w:rPr>
-                <w:rFonts w:ascii="標楷體" w:eastAsia="標楷體" w:hAnsi="標楷體" w:hint="eastAsia"/>
+                <w:rFonts w:ascii="標楷體" w:eastAsia="標楷體" w:hAnsi="標楷體"/>
               </w:rPr>
             </w:pPr>
             <w:r>
@@ -8607,7 +8523,7 @@
               <w:pStyle w:val="a7"/>
               <w:ind w:leftChars="0" w:left="360"/>
               <w:rPr>
-                <w:rFonts w:ascii="標楷體" w:eastAsia="標楷體" w:hAnsi="標楷體" w:hint="eastAsia"/>
+                <w:rFonts w:ascii="標楷體" w:eastAsia="標楷體" w:hAnsi="標楷體"/>
               </w:rPr>
             </w:pPr>
             <w:r>
@@ -8628,7 +8544,7 @@
               <w:pStyle w:val="a7"/>
               <w:ind w:leftChars="0" w:left="360"/>
               <w:rPr>
-                <w:rFonts w:ascii="標楷體" w:eastAsia="標楷體" w:hAnsi="標楷體" w:hint="eastAsia"/>
+                <w:rFonts w:ascii="標楷體" w:eastAsia="標楷體" w:hAnsi="標楷體"/>
               </w:rPr>
             </w:pPr>
             <w:r>
@@ -8672,42 +8588,42 @@
     <w:p>
       <w:pPr>
         <w:rPr>
-          <w:rFonts w:ascii="標楷體" w:eastAsia="標楷體" w:hAnsi="標楷體" w:hint="eastAsia"/>
-        </w:rPr>
-      </w:pPr>
-    </w:p>
-    <w:p>
-      <w:pPr>
-        <w:rPr>
-          <w:rFonts w:ascii="標楷體" w:eastAsia="標楷體" w:hAnsi="標楷體" w:hint="eastAsia"/>
-        </w:rPr>
-      </w:pPr>
-    </w:p>
-    <w:p>
-      <w:pPr>
-        <w:rPr>
-          <w:rFonts w:ascii="標楷體" w:eastAsia="標楷體" w:hAnsi="標楷體" w:hint="eastAsia"/>
-        </w:rPr>
-      </w:pPr>
-    </w:p>
-    <w:p>
-      <w:pPr>
-        <w:rPr>
-          <w:rFonts w:ascii="標楷體" w:eastAsia="標楷體" w:hAnsi="標楷體" w:hint="eastAsia"/>
-        </w:rPr>
-      </w:pPr>
-    </w:p>
-    <w:p>
-      <w:pPr>
-        <w:rPr>
-          <w:rFonts w:ascii="標楷體" w:eastAsia="標楷體" w:hAnsi="標楷體" w:hint="eastAsia"/>
-        </w:rPr>
-      </w:pPr>
-    </w:p>
-    <w:p>
-      <w:pPr>
-        <w:rPr>
-          <w:rFonts w:ascii="標楷體" w:eastAsia="標楷體" w:hAnsi="標楷體" w:hint="eastAsia"/>
+          <w:rFonts w:ascii="標楷體" w:eastAsia="標楷體" w:hAnsi="標楷體"/>
+        </w:rPr>
+      </w:pPr>
+    </w:p>
+    <w:p>
+      <w:pPr>
+        <w:rPr>
+          <w:rFonts w:ascii="標楷體" w:eastAsia="標楷體" w:hAnsi="標楷體"/>
+        </w:rPr>
+      </w:pPr>
+    </w:p>
+    <w:p>
+      <w:pPr>
+        <w:rPr>
+          <w:rFonts w:ascii="標楷體" w:eastAsia="標楷體" w:hAnsi="標楷體"/>
+        </w:rPr>
+      </w:pPr>
+    </w:p>
+    <w:p>
+      <w:pPr>
+        <w:rPr>
+          <w:rFonts w:ascii="標楷體" w:eastAsia="標楷體" w:hAnsi="標楷體"/>
+        </w:rPr>
+      </w:pPr>
+    </w:p>
+    <w:p>
+      <w:pPr>
+        <w:rPr>
+          <w:rFonts w:ascii="標楷體" w:eastAsia="標楷體" w:hAnsi="標楷體"/>
+        </w:rPr>
+      </w:pPr>
+    </w:p>
+    <w:p>
+      <w:pPr>
+        <w:rPr>
+          <w:rFonts w:ascii="標楷體" w:eastAsia="標楷體" w:hAnsi="標楷體"/>
         </w:rPr>
       </w:pPr>
     </w:p>
@@ -8856,7 +8772,7 @@
               </w:numPr>
               <w:ind w:leftChars="0"/>
               <w:rPr>
-                <w:rFonts w:ascii="標楷體" w:eastAsia="標楷體" w:hAnsi="標楷體"/>
+                <w:rFonts w:ascii="標楷體" w:eastAsia="標楷體" w:hAnsi="標楷體" w:hint="eastAsia"/>
               </w:rPr>
             </w:pPr>
             <w:r>
@@ -8870,6 +8786,25 @@
                 <w:rFonts w:ascii="標楷體" w:eastAsia="標楷體" w:hAnsi="標楷體"/>
               </w:rPr>
               <w:t>用以將物件生成方式之變化 與客戶端程式碼隔離。</w:t>
+            </w:r>
+          </w:p>
+          <w:p>
+            <w:pPr>
+              <w:pStyle w:val="a7"/>
+              <w:numPr>
+                <w:ilvl w:val="0"/>
+                <w:numId w:val="19"/>
+              </w:numPr>
+              <w:ind w:leftChars="0"/>
+              <w:rPr>
+                <w:rFonts w:ascii="標楷體" w:eastAsia="標楷體" w:hAnsi="標楷體"/>
+              </w:rPr>
+            </w:pPr>
+            <w:r>
+              <w:rPr>
+                <w:rFonts w:ascii="標楷體" w:eastAsia="標楷體" w:hAnsi="標楷體" w:hint="eastAsia"/>
+              </w:rPr>
+              <w:t>根據需求，直接由工廠產生該物件出來。</w:t>
             </w:r>
           </w:p>
         </w:tc>
@@ -8887,14 +8822,14 @@
             <w:pPr>
               <w:jc w:val="center"/>
               <w:rPr>
-                <w:rFonts w:ascii="標楷體" w:eastAsia="標楷體" w:hAnsi="標楷體"/>
-              </w:rPr>
-            </w:pPr>
-            <w:r>
-              <w:rPr>
-                <w:rFonts w:ascii="標楷體" w:eastAsia="標楷體" w:hAnsi="標楷體" w:hint="eastAsia"/>
-              </w:rPr>
-              <w:t>參考範例</w:t>
+                <w:rFonts w:ascii="標楷體" w:eastAsia="標楷體" w:hAnsi="標楷體" w:hint="eastAsia"/>
+              </w:rPr>
+            </w:pPr>
+            <w:r>
+              <w:rPr>
+                <w:rFonts w:ascii="標楷體" w:eastAsia="標楷體" w:hAnsi="標楷體" w:hint="eastAsia"/>
+              </w:rPr>
+              <w:t>適用時機</w:t>
             </w:r>
           </w:p>
         </w:tc>
@@ -8913,11 +8848,97 @@
               <w:pStyle w:val="a7"/>
               <w:numPr>
                 <w:ilvl w:val="0"/>
+                <w:numId w:val="37"/>
+              </w:numPr>
+              <w:ind w:leftChars="0"/>
+              <w:rPr>
+                <w:rFonts w:ascii="標楷體" w:eastAsia="標楷體" w:hAnsi="標楷體" w:hint="eastAsia"/>
+              </w:rPr>
+            </w:pPr>
+            <w:r>
+              <w:rPr>
+                <w:rFonts w:ascii="標楷體" w:eastAsia="標楷體" w:hAnsi="標楷體" w:hint="eastAsia"/>
+              </w:rPr>
+              <w:t>統一建立物件的時候</w:t>
+            </w:r>
+            <w:r>
+              <w:rPr>
+                <w:rFonts w:ascii="標楷體" w:eastAsia="標楷體" w:hAnsi="標楷體" w:hint="eastAsia"/>
+              </w:rPr>
+              <w:t>。</w:t>
+            </w:r>
+          </w:p>
+          <w:p>
+            <w:pPr>
+              <w:pStyle w:val="a7"/>
+              <w:numPr>
+                <w:ilvl w:val="0"/>
+                <w:numId w:val="37"/>
+              </w:numPr>
+              <w:ind w:leftChars="0"/>
+              <w:rPr>
+                <w:rFonts w:ascii="標楷體" w:eastAsia="標楷體" w:hAnsi="標楷體" w:hint="eastAsia"/>
+              </w:rPr>
+            </w:pPr>
+            <w:r>
+              <w:rPr>
+                <w:rFonts w:ascii="標楷體" w:eastAsia="標楷體" w:hAnsi="標楷體" w:hint="eastAsia"/>
+              </w:rPr>
+              <w:t>有效率的產生、管理、操作物件</w:t>
+            </w:r>
+            <w:r>
+              <w:rPr>
+                <w:rFonts w:ascii="標楷體" w:eastAsia="標楷體" w:hAnsi="標楷體" w:hint="eastAsia"/>
+              </w:rPr>
+              <w:t>。</w:t>
+            </w:r>
+          </w:p>
+        </w:tc>
+      </w:tr>
+      <w:tr>
+        <w:trPr>
+          <w:cnfStyle w:val="000000100000"/>
+        </w:trPr>
+        <w:tc>
+          <w:tcPr>
+            <w:cnfStyle w:val="001000000000"/>
+            <w:tcW w:w="10522" w:type="dxa"/>
+          </w:tcPr>
+          <w:p>
+            <w:pPr>
+              <w:jc w:val="center"/>
+              <w:rPr>
+                <w:rFonts w:ascii="標楷體" w:eastAsia="標楷體" w:hAnsi="標楷體"/>
+              </w:rPr>
+            </w:pPr>
+            <w:r>
+              <w:rPr>
+                <w:rFonts w:ascii="標楷體" w:eastAsia="標楷體" w:hAnsi="標楷體" w:hint="eastAsia"/>
+              </w:rPr>
+              <w:t>參考範例</w:t>
+            </w:r>
+          </w:p>
+        </w:tc>
+      </w:tr>
+      <w:tr>
+        <w:trPr>
+          <w:cnfStyle w:val="000000010000"/>
+        </w:trPr>
+        <w:tc>
+          <w:tcPr>
+            <w:cnfStyle w:val="001000000000"/>
+            <w:tcW w:w="10522" w:type="dxa"/>
+          </w:tcPr>
+          <w:p>
+            <w:pPr>
+              <w:pStyle w:val="a7"/>
+              <w:numPr>
+                <w:ilvl w:val="0"/>
                 <w:numId w:val="32"/>
               </w:numPr>
               <w:ind w:leftChars="0"/>
               <w:rPr>
-                <w:rFonts w:ascii="標楷體" w:eastAsia="標楷體" w:hAnsi="標楷體" w:hint="eastAsia"/>
+                <w:rFonts w:ascii="標楷體" w:eastAsia="標楷體" w:hAnsi="標楷體"/>
               </w:rPr>
             </w:pPr>
             <w:r>
@@ -8932,14 +8953,12 @@
               <w:pStyle w:val="a7"/>
               <w:ind w:leftChars="0" w:left="360"/>
               <w:rPr>
-                <w:rFonts w:ascii="標楷體" w:eastAsia="標楷體" w:hAnsi="標楷體" w:hint="eastAsia"/>
-              </w:rPr>
-            </w:pPr>
-            <w:r>
-              <w:rPr>
-                <w:rFonts w:ascii="標楷體" w:eastAsia="標楷體" w:hAnsi="標楷體"/>
-                <w:b w:val="0"/>
-                <w:bCs w:val="0"/>
+                <w:rFonts w:ascii="標楷體" w:eastAsia="標楷體" w:hAnsi="標楷體"/>
+              </w:rPr>
+            </w:pPr>
+            <w:r>
+              <w:rPr>
+                <w:rFonts w:ascii="標楷體" w:eastAsia="標楷體" w:hAnsi="標楷體"/>
                 <w:noProof/>
               </w:rPr>
               <w:drawing>
@@ -8998,7 +9017,7 @@
               </w:numPr>
               <w:ind w:leftChars="0"/>
               <w:rPr>
-                <w:rFonts w:ascii="標楷體" w:eastAsia="標楷體" w:hAnsi="標楷體" w:hint="eastAsia"/>
+                <w:rFonts w:ascii="標楷體" w:eastAsia="標楷體" w:hAnsi="標楷體"/>
               </w:rPr>
             </w:pPr>
             <w:r>
@@ -9017,7 +9036,7 @@
               </w:numPr>
               <w:ind w:leftChars="0"/>
               <w:rPr>
-                <w:rFonts w:ascii="標楷體" w:eastAsia="標楷體" w:hAnsi="標楷體" w:hint="eastAsia"/>
+                <w:rFonts w:ascii="標楷體" w:eastAsia="標楷體" w:hAnsi="標楷體"/>
               </w:rPr>
             </w:pPr>
             <w:r>
@@ -9032,12 +9051,13 @@
               <w:pStyle w:val="a7"/>
               <w:ind w:leftChars="0" w:left="830"/>
               <w:rPr>
-                <w:rFonts w:ascii="標楷體" w:eastAsia="標楷體" w:hAnsi="標楷體" w:hint="eastAsia"/>
-              </w:rPr>
-            </w:pPr>
-            <w:r>
-              <w:rPr>
-                <w:rFonts w:ascii="標楷體" w:eastAsia="標楷體" w:hAnsi="標楷體"/>
+                <w:rFonts w:ascii="標楷體" w:eastAsia="標楷體" w:hAnsi="標楷體"/>
+              </w:rPr>
+            </w:pPr>
+            <w:r>
+              <w:rPr>
+                <w:rFonts w:ascii="標楷體" w:eastAsia="標楷體" w:hAnsi="標楷體"/>
+                <w:noProof/>
               </w:rPr>
               <w:drawing>
                 <wp:inline distT="0" distB="0" distL="0" distR="0">
@@ -9095,7 +9115,7 @@
               </w:numPr>
               <w:ind w:leftChars="0"/>
               <w:rPr>
-                <w:rFonts w:ascii="標楷體" w:eastAsia="標楷體" w:hAnsi="標楷體" w:hint="eastAsia"/>
+                <w:rFonts w:ascii="標楷體" w:eastAsia="標楷體" w:hAnsi="標楷體"/>
               </w:rPr>
             </w:pPr>
             <w:r>
@@ -9110,12 +9130,13 @@
               <w:pStyle w:val="a7"/>
               <w:ind w:leftChars="0" w:left="830"/>
               <w:rPr>
-                <w:rFonts w:ascii="標楷體" w:eastAsia="標楷體" w:hAnsi="標楷體" w:hint="eastAsia"/>
-              </w:rPr>
-            </w:pPr>
-            <w:r>
-              <w:rPr>
-                <w:rFonts w:ascii="標楷體" w:eastAsia="標楷體" w:hAnsi="標楷體"/>
+                <w:rFonts w:ascii="標楷體" w:eastAsia="標楷體" w:hAnsi="標楷體"/>
+              </w:rPr>
+            </w:pPr>
+            <w:r>
+              <w:rPr>
+                <w:rFonts w:ascii="標楷體" w:eastAsia="標楷體" w:hAnsi="標楷體"/>
+                <w:noProof/>
               </w:rPr>
               <w:drawing>
                 <wp:inline distT="0" distB="0" distL="0" distR="0">
@@ -9173,7 +9194,7 @@
               </w:numPr>
               <w:ind w:leftChars="0"/>
               <w:rPr>
-                <w:rFonts w:ascii="標楷體" w:eastAsia="標楷體" w:hAnsi="標楷體" w:hint="eastAsia"/>
+                <w:rFonts w:ascii="標楷體" w:eastAsia="標楷體" w:hAnsi="標楷體"/>
               </w:rPr>
             </w:pPr>
             <w:r>
@@ -9188,14 +9209,12 @@
               <w:pStyle w:val="a7"/>
               <w:ind w:leftChars="0" w:left="360"/>
               <w:rPr>
-                <w:rFonts w:ascii="標楷體" w:eastAsia="標楷體" w:hAnsi="標楷體" w:hint="eastAsia"/>
-              </w:rPr>
-            </w:pPr>
-            <w:r>
-              <w:rPr>
-                <w:rFonts w:ascii="標楷體" w:eastAsia="標楷體" w:hAnsi="標楷體"/>
-                <w:b w:val="0"/>
-                <w:bCs w:val="0"/>
+                <w:rFonts w:ascii="標楷體" w:eastAsia="標楷體" w:hAnsi="標楷體"/>
+              </w:rPr>
+            </w:pPr>
+            <w:r>
+              <w:rPr>
+                <w:rFonts w:ascii="標楷體" w:eastAsia="標楷體" w:hAnsi="標楷體"/>
                 <w:noProof/>
               </w:rPr>
               <w:lastRenderedPageBreak/>
@@ -9255,7 +9274,7 @@
               </w:numPr>
               <w:ind w:leftChars="0"/>
               <w:rPr>
-                <w:rFonts w:ascii="標楷體" w:eastAsia="標楷體" w:hAnsi="標楷體" w:hint="eastAsia"/>
+                <w:rFonts w:ascii="標楷體" w:eastAsia="標楷體" w:hAnsi="標楷體"/>
               </w:rPr>
             </w:pPr>
             <w:r>
@@ -9270,14 +9289,12 @@
               <w:pStyle w:val="a7"/>
               <w:ind w:leftChars="0" w:left="360"/>
               <w:rPr>
-                <w:rFonts w:ascii="標楷體" w:eastAsia="標楷體" w:hAnsi="標楷體" w:hint="eastAsia"/>
-              </w:rPr>
-            </w:pPr>
-            <w:r>
-              <w:rPr>
-                <w:rFonts w:ascii="標楷體" w:eastAsia="標楷體" w:hAnsi="標楷體"/>
-                <w:b w:val="0"/>
-                <w:bCs w:val="0"/>
+                <w:rFonts w:ascii="標楷體" w:eastAsia="標楷體" w:hAnsi="標楷體"/>
+              </w:rPr>
+            </w:pPr>
+            <w:r>
+              <w:rPr>
+                <w:rFonts w:ascii="標楷體" w:eastAsia="標楷體" w:hAnsi="標楷體"/>
                 <w:noProof/>
               </w:rPr>
               <w:drawing>
@@ -9332,7 +9349,7 @@
               <w:pStyle w:val="a7"/>
               <w:ind w:leftChars="0" w:left="360"/>
               <w:rPr>
-                <w:rFonts w:ascii="標楷體" w:eastAsia="標楷體" w:hAnsi="標楷體" w:hint="eastAsia"/>
+                <w:rFonts w:ascii="標楷體" w:eastAsia="標楷體" w:hAnsi="標楷體"/>
               </w:rPr>
             </w:pPr>
             <w:r>
@@ -9347,7 +9364,7 @@
               <w:pStyle w:val="a7"/>
               <w:ind w:leftChars="0" w:left="360"/>
               <w:rPr>
-                <w:rFonts w:ascii="標楷體" w:eastAsia="標楷體" w:hAnsi="標楷體" w:hint="eastAsia"/>
+                <w:rFonts w:ascii="標楷體" w:eastAsia="標楷體" w:hAnsi="標楷體"/>
               </w:rPr>
             </w:pPr>
             <w:r>
@@ -9362,7 +9379,7 @@
               <w:pStyle w:val="a7"/>
               <w:ind w:leftChars="0" w:left="360"/>
               <w:rPr>
-                <w:rFonts w:ascii="標楷體" w:eastAsia="標楷體" w:hAnsi="標楷體" w:hint="eastAsia"/>
+                <w:rFonts w:ascii="標楷體" w:eastAsia="標楷體" w:hAnsi="標楷體"/>
               </w:rPr>
             </w:pPr>
             <w:r>
@@ -9377,7 +9394,7 @@
               <w:pStyle w:val="a7"/>
               <w:ind w:leftChars="0" w:left="360"/>
               <w:rPr>
-                <w:rFonts w:ascii="標楷體" w:eastAsia="標楷體" w:hAnsi="標楷體" w:hint="eastAsia"/>
+                <w:rFonts w:ascii="標楷體" w:eastAsia="標楷體" w:hAnsi="標楷體"/>
               </w:rPr>
             </w:pPr>
             <w:r>
@@ -9392,7 +9409,7 @@
               <w:pStyle w:val="a7"/>
               <w:ind w:leftChars="0" w:left="360"/>
               <w:rPr>
-                <w:rFonts w:ascii="標楷體" w:eastAsia="標楷體" w:hAnsi="標楷體" w:hint="eastAsia"/>
+                <w:rFonts w:ascii="標楷體" w:eastAsia="標楷體" w:hAnsi="標楷體"/>
               </w:rPr>
             </w:pPr>
             <w:r>
@@ -9407,7 +9424,7 @@
               <w:pStyle w:val="a7"/>
               <w:ind w:leftChars="0" w:left="360"/>
               <w:rPr>
-                <w:rFonts w:ascii="標楷體" w:eastAsia="標楷體" w:hAnsi="標楷體" w:hint="eastAsia"/>
+                <w:rFonts w:ascii="標楷體" w:eastAsia="標楷體" w:hAnsi="標楷體"/>
               </w:rPr>
             </w:pPr>
           </w:p>
@@ -9416,7 +9433,7 @@
               <w:pStyle w:val="a7"/>
               <w:ind w:leftChars="0" w:left="360"/>
               <w:rPr>
-                <w:rFonts w:ascii="標楷體" w:eastAsia="標楷體" w:hAnsi="標楷體"/>
+                <w:rFonts w:ascii="標楷體" w:eastAsia="標楷體" w:hAnsi="標楷體" w:hint="eastAsia"/>
               </w:rPr>
             </w:pPr>
             <w:r>
@@ -9443,6 +9460,200 @@
               </w:rPr>
               <w:t>。</w:t>
             </w:r>
+          </w:p>
+          <w:p>
+            <w:pPr>
+              <w:pStyle w:val="a7"/>
+              <w:ind w:leftChars="0" w:left="360"/>
+              <w:rPr>
+                <w:rFonts w:ascii="標楷體" w:eastAsia="標楷體" w:hAnsi="標楷體" w:hint="eastAsia"/>
+              </w:rPr>
+            </w:pPr>
+          </w:p>
+          <w:p>
+            <w:pPr>
+              <w:pStyle w:val="a7"/>
+              <w:ind w:leftChars="0" w:left="360"/>
+              <w:rPr>
+                <w:rFonts w:ascii="標楷體" w:eastAsia="標楷體" w:hAnsi="標楷體" w:hint="eastAsia"/>
+              </w:rPr>
+            </w:pPr>
+            <w:r>
+              <w:rPr>
+                <w:rFonts w:ascii="標楷體" w:eastAsia="標楷體" w:hAnsi="標楷體" w:hint="eastAsia"/>
+              </w:rPr>
+              <w:t>我們可以從程式碼中看到</w:t>
+            </w:r>
+          </w:p>
+          <w:p>
+            <w:pPr>
+              <w:pStyle w:val="a7"/>
+              <w:ind w:leftChars="0" w:left="360"/>
+              <w:rPr>
+                <w:rFonts w:ascii="標楷體" w:eastAsia="標楷體" w:hAnsi="標楷體" w:hint="eastAsia"/>
+              </w:rPr>
+            </w:pPr>
+            <w:r>
+              <w:rPr>
+                <w:rFonts w:ascii="標楷體" w:eastAsia="標楷體" w:hAnsi="標楷體"/>
+                <w:b w:val="0"/>
+                <w:bCs w:val="0"/>
+                <w:noProof/>
+              </w:rPr>
+              <w:lastRenderedPageBreak/>
+              <w:drawing>
+                <wp:inline distT="0" distB="0" distL="0" distR="0">
+                  <wp:extent cx="3771659" cy="1755947"/>
+                  <wp:effectExtent l="19050" t="0" r="241" b="0"/>
+                  <wp:docPr id="11" name="圖片 1"/>
+                  <wp:cNvGraphicFramePr>
+                    <a:graphicFrameLocks xmlns:a="http://schemas.openxmlformats.org/drawingml/2006/main" noChangeAspect="1"/>
+                  </wp:cNvGraphicFramePr>
+                  <a:graphic xmlns:a="http://schemas.openxmlformats.org/drawingml/2006/main">
+                    <a:graphicData uri="http://schemas.openxmlformats.org/drawingml/2006/picture">
+                      <pic:pic xmlns:pic="http://schemas.openxmlformats.org/drawingml/2006/picture">
+                        <pic:nvPicPr>
+                          <pic:cNvPr id="0" name="Picture 1"/>
+                          <pic:cNvPicPr>
+                            <a:picLocks noChangeAspect="1" noChangeArrowheads="1"/>
+                          </pic:cNvPicPr>
+                        </pic:nvPicPr>
+                        <pic:blipFill>
+                          <a:blip r:embed="rId29"/>
+                          <a:srcRect/>
+                          <a:stretch>
+                            <a:fillRect/>
+                          </a:stretch>
+                        </pic:blipFill>
+                        <pic:spPr bwMode="auto">
+                          <a:xfrm>
+                            <a:off x="0" y="0"/>
+                            <a:ext cx="3772737" cy="1756449"/>
+                          </a:xfrm>
+                          <a:prstGeom prst="rect">
+                            <a:avLst/>
+                          </a:prstGeom>
+                          <a:noFill/>
+                          <a:ln w="9525">
+                            <a:noFill/>
+                            <a:miter lim="800000"/>
+                            <a:headEnd/>
+                            <a:tailEnd/>
+                          </a:ln>
+                        </pic:spPr>
+                      </pic:pic>
+                    </a:graphicData>
+                  </a:graphic>
+                </wp:inline>
+              </w:drawing>
+            </w:r>
+          </w:p>
+          <w:p>
+            <w:pPr>
+              <w:pStyle w:val="a7"/>
+              <w:ind w:leftChars="0" w:left="360"/>
+              <w:rPr>
+                <w:rFonts w:ascii="標楷體" w:eastAsia="標楷體" w:hAnsi="標楷體" w:hint="eastAsia"/>
+              </w:rPr>
+            </w:pPr>
+            <w:r>
+              <w:rPr>
+                <w:rFonts w:ascii="標楷體" w:eastAsia="標楷體" w:hAnsi="標楷體" w:hint="eastAsia"/>
+              </w:rPr>
+              <w:t>如果今天我們把JSON改成CSV</w:t>
+            </w:r>
+            <w:r>
+              <w:rPr>
+                <w:rFonts w:ascii="標楷體" w:eastAsia="標楷體" w:hAnsi="標楷體" w:hint="eastAsia"/>
+              </w:rPr>
+              <w:t>，那麼代表著</w:t>
+            </w:r>
+          </w:p>
+          <w:p>
+            <w:pPr>
+              <w:pStyle w:val="a7"/>
+              <w:ind w:leftChars="0" w:left="360"/>
+              <w:rPr>
+                <w:rFonts w:ascii="標楷體" w:eastAsia="標楷體" w:hAnsi="標楷體" w:hint="eastAsia"/>
+              </w:rPr>
+            </w:pPr>
+            <w:r>
+              <w:rPr>
+                <w:rFonts w:ascii="標楷體" w:eastAsia="標楷體" w:hAnsi="標楷體"/>
+                <w:b w:val="0"/>
+                <w:bCs w:val="0"/>
+                <w:noProof/>
+              </w:rPr>
+              <w:drawing>
+                <wp:inline distT="0" distB="0" distL="0" distR="0">
+                  <wp:extent cx="3615400" cy="2620849"/>
+                  <wp:effectExtent l="19050" t="0" r="4100" b="0"/>
+                  <wp:docPr id="12" name="圖片 4"/>
+                  <wp:cNvGraphicFramePr>
+                    <a:graphicFrameLocks xmlns:a="http://schemas.openxmlformats.org/drawingml/2006/main" noChangeAspect="1"/>
+                  </wp:cNvGraphicFramePr>
+                  <a:graphic xmlns:a="http://schemas.openxmlformats.org/drawingml/2006/main">
+                    <a:graphicData uri="http://schemas.openxmlformats.org/drawingml/2006/picture">
+                      <pic:pic xmlns:pic="http://schemas.openxmlformats.org/drawingml/2006/picture">
+                        <pic:nvPicPr>
+                          <pic:cNvPr id="0" name="Picture 4"/>
+                          <pic:cNvPicPr>
+                            <a:picLocks noChangeAspect="1" noChangeArrowheads="1"/>
+                          </pic:cNvPicPr>
+                        </pic:nvPicPr>
+                        <pic:blipFill>
+                          <a:blip r:embed="rId30"/>
+                          <a:srcRect/>
+                          <a:stretch>
+                            <a:fillRect/>
+                          </a:stretch>
+                        </pic:blipFill>
+                        <pic:spPr bwMode="auto">
+                          <a:xfrm>
+                            <a:off x="0" y="0"/>
+                            <a:ext cx="3615427" cy="2620868"/>
+                          </a:xfrm>
+                          <a:prstGeom prst="rect">
+                            <a:avLst/>
+                          </a:prstGeom>
+                          <a:noFill/>
+                          <a:ln w="9525">
+                            <a:noFill/>
+                            <a:miter lim="800000"/>
+                            <a:headEnd/>
+                            <a:tailEnd/>
+                          </a:ln>
+                        </pic:spPr>
+                      </pic:pic>
+                    </a:graphicData>
+                  </a:graphic>
+                </wp:inline>
+              </w:drawing>
+            </w:r>
+          </w:p>
+          <w:p>
+            <w:pPr>
+              <w:pStyle w:val="a7"/>
+              <w:ind w:leftChars="0" w:left="360"/>
+              <w:rPr>
+                <w:rFonts w:ascii="標楷體" w:eastAsia="標楷體" w:hAnsi="標楷體" w:hint="eastAsia"/>
+              </w:rPr>
+            </w:pPr>
+            <w:r>
+              <w:rPr>
+                <w:rFonts w:ascii="標楷體" w:eastAsia="標楷體" w:hAnsi="標楷體" w:hint="eastAsia"/>
+              </w:rPr>
+              <w:t>我們必須把LoaderFactory內的getLoader方法進行修改，並且在LoaderType 的enum進行添加CSV相關的程式碼。以上行為就會違法SOLID當中的O(OCP)原則。</w:t>
+            </w:r>
+          </w:p>
+          <w:p>
+            <w:pPr>
+              <w:pStyle w:val="a7"/>
+              <w:ind w:leftChars="0" w:left="360"/>
+              <w:rPr>
+                <w:rFonts w:ascii="標楷體" w:eastAsia="標楷體" w:hAnsi="標楷體"/>
+              </w:rPr>
+            </w:pPr>
           </w:p>
         </w:tc>
       </w:tr>
@@ -9457,6 +9668,55 @@
     <w:p>
       <w:pPr>
         <w:rPr>
+          <w:rFonts w:ascii="標楷體" w:eastAsia="標楷體" w:hAnsi="標楷體"/>
+        </w:rPr>
+      </w:pPr>
+    </w:p>
+    <w:p>
+      <w:pPr>
+        <w:rPr>
+          <w:rFonts w:ascii="標楷體" w:eastAsia="標楷體" w:hAnsi="標楷體"/>
+        </w:rPr>
+      </w:pPr>
+    </w:p>
+    <w:p>
+      <w:pPr>
+        <w:rPr>
+          <w:rFonts w:ascii="標楷體" w:eastAsia="標楷體" w:hAnsi="標楷體"/>
+        </w:rPr>
+      </w:pPr>
+    </w:p>
+    <w:p>
+      <w:pPr>
+        <w:rPr>
+          <w:rFonts w:ascii="標楷體" w:eastAsia="標楷體" w:hAnsi="標楷體"/>
+        </w:rPr>
+      </w:pPr>
+    </w:p>
+    <w:p>
+      <w:pPr>
+        <w:rPr>
+          <w:rFonts w:ascii="標楷體" w:eastAsia="標楷體" w:hAnsi="標楷體"/>
+        </w:rPr>
+      </w:pPr>
+    </w:p>
+    <w:p>
+      <w:pPr>
+        <w:rPr>
+          <w:rFonts w:ascii="標楷體" w:eastAsia="標楷體" w:hAnsi="標楷體"/>
+        </w:rPr>
+      </w:pPr>
+    </w:p>
+    <w:p>
+      <w:pPr>
+        <w:rPr>
+          <w:rFonts w:ascii="標楷體" w:eastAsia="標楷體" w:hAnsi="標楷體"/>
+        </w:rPr>
+      </w:pPr>
+    </w:p>
+    <w:p>
+      <w:pPr>
+        <w:rPr>
           <w:rFonts w:ascii="標楷體" w:eastAsia="標楷體" w:hAnsi="標楷體" w:hint="eastAsia"/>
         </w:rPr>
       </w:pPr>
@@ -9478,35 +9738,7 @@
     <w:p>
       <w:pPr>
         <w:rPr>
-          <w:rFonts w:ascii="標楷體" w:eastAsia="標楷體" w:hAnsi="標楷體" w:hint="eastAsia"/>
-        </w:rPr>
-      </w:pPr>
-    </w:p>
-    <w:p>
-      <w:pPr>
-        <w:rPr>
-          <w:rFonts w:ascii="標楷體" w:eastAsia="標楷體" w:hAnsi="標楷體" w:hint="eastAsia"/>
-        </w:rPr>
-      </w:pPr>
-    </w:p>
-    <w:p>
-      <w:pPr>
-        <w:rPr>
-          <w:rFonts w:ascii="標楷體" w:eastAsia="標楷體" w:hAnsi="標楷體" w:hint="eastAsia"/>
-        </w:rPr>
-      </w:pPr>
-    </w:p>
-    <w:p>
-      <w:pPr>
-        <w:rPr>
-          <w:rFonts w:ascii="標楷體" w:eastAsia="標楷體" w:hAnsi="標楷體" w:hint="eastAsia"/>
-        </w:rPr>
-      </w:pPr>
-    </w:p>
-    <w:p>
-      <w:pPr>
-        <w:rPr>
-          <w:rFonts w:ascii="標楷體" w:eastAsia="標楷體" w:hAnsi="標楷體" w:hint="eastAsia"/>
+          <w:rFonts w:ascii="標楷體" w:eastAsia="標楷體" w:hAnsi="標楷體"/>
         </w:rPr>
       </w:pPr>
     </w:p>
@@ -9634,10 +9866,79 @@
           </w:tcPr>
           <w:p>
             <w:pPr>
-              <w:rPr>
-                <w:rFonts w:ascii="標楷體" w:eastAsia="標楷體" w:hAnsi="標楷體"/>
-              </w:rPr>
-            </w:pPr>
+              <w:pStyle w:val="a7"/>
+              <w:numPr>
+                <w:ilvl w:val="0"/>
+                <w:numId w:val="34"/>
+              </w:numPr>
+              <w:ind w:leftChars="0"/>
+              <w:rPr>
+                <w:rFonts w:ascii="標楷體" w:eastAsia="標楷體" w:hAnsi="標楷體" w:hint="eastAsia"/>
+              </w:rPr>
+            </w:pPr>
+            <w:r>
+              <w:rPr>
+                <w:rFonts w:ascii="標楷體" w:eastAsia="標楷體" w:hAnsi="標楷體" w:hint="eastAsia"/>
+              </w:rPr>
+              <w:t>定義一個建立物件(Object)的介面(inferface)，但讓實現(implements)這個介面的類別(class)來決定實體化哪個類別。(出處:維基百科)</w:t>
+            </w:r>
+          </w:p>
+          <w:p>
+            <w:pPr>
+              <w:pStyle w:val="a7"/>
+              <w:numPr>
+                <w:ilvl w:val="0"/>
+                <w:numId w:val="34"/>
+              </w:numPr>
+              <w:ind w:leftChars="0"/>
+              <w:rPr>
+                <w:rFonts w:ascii="標楷體" w:eastAsia="標楷體" w:hAnsi="標楷體" w:hint="eastAsia"/>
+              </w:rPr>
+            </w:pPr>
+            <w:r>
+              <w:rPr>
+                <w:rFonts w:ascii="標楷體" w:eastAsia="標楷體" w:hAnsi="標楷體" w:hint="eastAsia"/>
+              </w:rPr>
+              <w:t>由子類別(subClass)來實現這個方法來建立具體類別的物件。(出處:維基百科)</w:t>
+            </w:r>
+          </w:p>
+          <w:p>
+            <w:pPr>
+              <w:pStyle w:val="a7"/>
+              <w:numPr>
+                <w:ilvl w:val="0"/>
+                <w:numId w:val="34"/>
+              </w:numPr>
+              <w:ind w:leftChars="0"/>
+              <w:rPr>
+                <w:rFonts w:ascii="標楷體" w:eastAsia="標楷體" w:hAnsi="標楷體" w:hint="eastAsia"/>
+              </w:rPr>
+            </w:pPr>
+            <w:r>
+              <w:rPr>
+                <w:rFonts w:ascii="標楷體" w:eastAsia="標楷體" w:hAnsi="標楷體" w:hint="eastAsia"/>
+              </w:rPr>
+              <w:t>工廠方法帶來的方便在，無須修改原本的程式碼，在符合OCP原則情況之下，當產品發生改變時，只要在新增功能上去即可。</w:t>
+            </w:r>
+          </w:p>
+          <w:p>
+            <w:pPr>
+              <w:pStyle w:val="a7"/>
+              <w:numPr>
+                <w:ilvl w:val="0"/>
+                <w:numId w:val="34"/>
+              </w:numPr>
+              <w:ind w:leftChars="0"/>
+              <w:rPr>
+                <w:rFonts w:ascii="標楷體" w:eastAsia="標楷體" w:hAnsi="標楷體"/>
+              </w:rPr>
+            </w:pPr>
+            <w:r>
+              <w:rPr>
+                <w:rFonts w:ascii="標楷體" w:eastAsia="標楷體" w:hAnsi="標楷體" w:hint="eastAsia"/>
+              </w:rPr>
+              <w:t>缺點是只能建立單一類型的功能。</w:t>
+            </w:r>
           </w:p>
         </w:tc>
       </w:tr>
@@ -9654,14 +9955,14 @@
             <w:pPr>
               <w:jc w:val="center"/>
               <w:rPr>
-                <w:rFonts w:ascii="標楷體" w:eastAsia="標楷體" w:hAnsi="標楷體"/>
-              </w:rPr>
-            </w:pPr>
-            <w:r>
-              <w:rPr>
-                <w:rFonts w:ascii="標楷體" w:eastAsia="標楷體" w:hAnsi="標楷體" w:hint="eastAsia"/>
-              </w:rPr>
-              <w:t>參考網站</w:t>
+                <w:rFonts w:ascii="標楷體" w:eastAsia="標楷體" w:hAnsi="標楷體" w:hint="eastAsia"/>
+              </w:rPr>
+            </w:pPr>
+            <w:r>
+              <w:rPr>
+                <w:rFonts w:ascii="標楷體" w:eastAsia="標楷體" w:hAnsi="標楷體" w:hint="eastAsia"/>
+              </w:rPr>
+              <w:t>適用時機</w:t>
             </w:r>
           </w:p>
         </w:tc>
@@ -9677,6 +9978,747 @@
           </w:tcPr>
           <w:p>
             <w:pPr>
+              <w:pStyle w:val="a7"/>
+              <w:numPr>
+                <w:ilvl w:val="0"/>
+                <w:numId w:val="36"/>
+              </w:numPr>
+              <w:ind w:leftChars="0"/>
+              <w:rPr>
+                <w:rFonts w:ascii="標楷體" w:eastAsia="標楷體" w:hAnsi="標楷體" w:hint="eastAsia"/>
+              </w:rPr>
+            </w:pPr>
+            <w:r>
+              <w:rPr>
+                <w:rFonts w:ascii="標楷體" w:eastAsia="標楷體" w:hAnsi="標楷體" w:hint="eastAsia"/>
+              </w:rPr>
+              <w:t>建立物件需要大量重複的程式碼</w:t>
+            </w:r>
+            <w:r>
+              <w:rPr>
+                <w:rFonts w:ascii="標楷體" w:eastAsia="標楷體" w:hAnsi="標楷體" w:hint="eastAsia"/>
+              </w:rPr>
+              <w:t>。</w:t>
+            </w:r>
+          </w:p>
+          <w:p>
+            <w:pPr>
+              <w:pStyle w:val="a7"/>
+              <w:numPr>
+                <w:ilvl w:val="0"/>
+                <w:numId w:val="36"/>
+              </w:numPr>
+              <w:ind w:leftChars="0"/>
+              <w:rPr>
+                <w:rFonts w:ascii="標楷體" w:eastAsia="標楷體" w:hAnsi="標楷體" w:hint="eastAsia"/>
+              </w:rPr>
+            </w:pPr>
+            <w:r>
+              <w:rPr>
+                <w:rFonts w:ascii="標楷體" w:eastAsia="標楷體" w:hAnsi="標楷體" w:hint="eastAsia"/>
+              </w:rPr>
+              <w:t>有效率的產生、管理、操作物件。</w:t>
+            </w:r>
+          </w:p>
+        </w:tc>
+      </w:tr>
+      <w:tr>
+        <w:trPr>
+          <w:cnfStyle w:val="000000100000"/>
+        </w:trPr>
+        <w:tc>
+          <w:tcPr>
+            <w:cnfStyle w:val="001000000000"/>
+            <w:tcW w:w="10522" w:type="dxa"/>
+          </w:tcPr>
+          <w:p>
+            <w:pPr>
+              <w:jc w:val="center"/>
+              <w:rPr>
+                <w:rFonts w:ascii="標楷體" w:eastAsia="標楷體" w:hAnsi="標楷體"/>
+              </w:rPr>
+            </w:pPr>
+            <w:r>
+              <w:rPr>
+                <w:rFonts w:ascii="標楷體" w:eastAsia="標楷體" w:hAnsi="標楷體" w:hint="eastAsia"/>
+              </w:rPr>
+              <w:t>參考</w:t>
+            </w:r>
+            <w:r>
+              <w:rPr>
+                <w:rFonts w:ascii="標楷體" w:eastAsia="標楷體" w:hAnsi="標楷體" w:hint="eastAsia"/>
+              </w:rPr>
+              <w:t>範例</w:t>
+            </w:r>
+          </w:p>
+        </w:tc>
+      </w:tr>
+      <w:tr>
+        <w:trPr>
+          <w:cnfStyle w:val="000000010000"/>
+        </w:trPr>
+        <w:tc>
+          <w:tcPr>
+            <w:cnfStyle w:val="001000000000"/>
+            <w:tcW w:w="10522" w:type="dxa"/>
+          </w:tcPr>
+          <w:p>
+            <w:pPr>
+              <w:pStyle w:val="a7"/>
+              <w:numPr>
+                <w:ilvl w:val="0"/>
+                <w:numId w:val="35"/>
+              </w:numPr>
+              <w:ind w:leftChars="0"/>
+              <w:rPr>
+                <w:rFonts w:ascii="標楷體" w:eastAsia="標楷體" w:hAnsi="標楷體" w:hint="eastAsia"/>
+              </w:rPr>
+            </w:pPr>
+            <w:r>
+              <w:rPr>
+                <w:rFonts w:ascii="標楷體" w:eastAsia="標楷體" w:hAnsi="標楷體" w:hint="eastAsia"/>
+              </w:rPr>
+              <w:t>我們建立了 TV 的規範，也就是介面(interface)或者抽象(abstract)，範例中使用介面。</w:t>
+            </w:r>
+          </w:p>
+          <w:p>
+            <w:pPr>
+              <w:pStyle w:val="a7"/>
+              <w:ind w:leftChars="0" w:left="360"/>
+              <w:rPr>
+                <w:rFonts w:ascii="標楷體" w:eastAsia="標楷體" w:hAnsi="標楷體" w:hint="eastAsia"/>
+              </w:rPr>
+            </w:pPr>
+            <w:r>
+              <w:rPr>
+                <w:rFonts w:ascii="標楷體" w:eastAsia="標楷體" w:hAnsi="標楷體" w:hint="eastAsia"/>
+                <w:b w:val="0"/>
+                <w:bCs w:val="0"/>
+                <w:noProof/>
+              </w:rPr>
+              <w:drawing>
+                <wp:inline distT="0" distB="0" distL="0" distR="0">
+                  <wp:extent cx="3131185" cy="1059180"/>
+                  <wp:effectExtent l="19050" t="0" r="0" b="0"/>
+                  <wp:docPr id="13" name="圖片 7"/>
+                  <wp:cNvGraphicFramePr>
+                    <a:graphicFrameLocks xmlns:a="http://schemas.openxmlformats.org/drawingml/2006/main" noChangeAspect="1"/>
+                  </wp:cNvGraphicFramePr>
+                  <a:graphic xmlns:a="http://schemas.openxmlformats.org/drawingml/2006/main">
+                    <a:graphicData uri="http://schemas.openxmlformats.org/drawingml/2006/picture">
+                      <pic:pic xmlns:pic="http://schemas.openxmlformats.org/drawingml/2006/picture">
+                        <pic:nvPicPr>
+                          <pic:cNvPr id="0" name="Picture 7"/>
+                          <pic:cNvPicPr>
+                            <a:picLocks noChangeAspect="1" noChangeArrowheads="1"/>
+                          </pic:cNvPicPr>
+                        </pic:nvPicPr>
+                        <pic:blipFill>
+                          <a:blip r:embed="rId31"/>
+                          <a:srcRect/>
+                          <a:stretch>
+                            <a:fillRect/>
+                          </a:stretch>
+                        </pic:blipFill>
+                        <pic:spPr bwMode="auto">
+                          <a:xfrm>
+                            <a:off x="0" y="0"/>
+                            <a:ext cx="3131185" cy="1059180"/>
+                          </a:xfrm>
+                          <a:prstGeom prst="rect">
+                            <a:avLst/>
+                          </a:prstGeom>
+                          <a:noFill/>
+                          <a:ln w="9525">
+                            <a:noFill/>
+                            <a:miter lim="800000"/>
+                            <a:headEnd/>
+                            <a:tailEnd/>
+                          </a:ln>
+                        </pic:spPr>
+                      </pic:pic>
+                    </a:graphicData>
+                  </a:graphic>
+                </wp:inline>
+              </w:drawing>
+            </w:r>
+          </w:p>
+          <w:p>
+            <w:pPr>
+              <w:pStyle w:val="a7"/>
+              <w:ind w:leftChars="0" w:left="360"/>
+              <w:rPr>
+                <w:rFonts w:ascii="標楷體" w:eastAsia="標楷體" w:hAnsi="標楷體" w:hint="eastAsia"/>
+              </w:rPr>
+            </w:pPr>
+            <w:r>
+              <w:rPr>
+                <w:rFonts w:ascii="標楷體" w:eastAsia="標楷體" w:hAnsi="標楷體" w:hint="eastAsia"/>
+              </w:rPr>
+              <w:t>這個規範就是，所有的TV都具備開與關的功能。</w:t>
+            </w:r>
+          </w:p>
+          <w:p>
+            <w:pPr>
+              <w:pStyle w:val="a7"/>
+              <w:numPr>
+                <w:ilvl w:val="0"/>
+                <w:numId w:val="35"/>
+              </w:numPr>
+              <w:ind w:leftChars="0"/>
+              <w:rPr>
+                <w:rFonts w:ascii="標楷體" w:eastAsia="標楷體" w:hAnsi="標楷體" w:hint="eastAsia"/>
+              </w:rPr>
+            </w:pPr>
+            <w:r>
+              <w:rPr>
+                <w:rFonts w:ascii="標楷體" w:eastAsia="標楷體" w:hAnsi="標楷體" w:hint="eastAsia"/>
+              </w:rPr>
+              <w:t>並且建立了兩個類別來實現這個TV(練習用)。</w:t>
+            </w:r>
+          </w:p>
+          <w:p>
+            <w:pPr>
+              <w:pStyle w:val="a7"/>
+              <w:ind w:leftChars="0" w:left="360"/>
+              <w:rPr>
+                <w:rFonts w:ascii="標楷體" w:eastAsia="標楷體" w:hAnsi="標楷體" w:hint="eastAsia"/>
+              </w:rPr>
+            </w:pPr>
+            <w:r>
+              <w:rPr>
+                <w:rFonts w:ascii="標楷體" w:eastAsia="標楷體" w:hAnsi="標楷體" w:hint="eastAsia"/>
+                <w:b w:val="0"/>
+                <w:bCs w:val="0"/>
+                <w:noProof/>
+              </w:rPr>
+              <w:drawing>
+                <wp:inline distT="0" distB="0" distL="0" distR="0">
+                  <wp:extent cx="2897724" cy="1718841"/>
+                  <wp:effectExtent l="19050" t="0" r="0" b="0"/>
+                  <wp:docPr id="17" name="圖片 10"/>
+                  <wp:cNvGraphicFramePr>
+                    <a:graphicFrameLocks xmlns:a="http://schemas.openxmlformats.org/drawingml/2006/main" noChangeAspect="1"/>
+                  </wp:cNvGraphicFramePr>
+                  <a:graphic xmlns:a="http://schemas.openxmlformats.org/drawingml/2006/main">
+                    <a:graphicData uri="http://schemas.openxmlformats.org/drawingml/2006/picture">
+                      <pic:pic xmlns:pic="http://schemas.openxmlformats.org/drawingml/2006/picture">
+                        <pic:nvPicPr>
+                          <pic:cNvPr id="0" name="Picture 10"/>
+                          <pic:cNvPicPr>
+                            <a:picLocks noChangeAspect="1" noChangeArrowheads="1"/>
+                          </pic:cNvPicPr>
+                        </pic:nvPicPr>
+                        <pic:blipFill>
+                          <a:blip r:embed="rId32"/>
+                          <a:srcRect/>
+                          <a:stretch>
+                            <a:fillRect/>
+                          </a:stretch>
+                        </pic:blipFill>
+                        <pic:spPr bwMode="auto">
+                          <a:xfrm>
+                            <a:off x="0" y="0"/>
+                            <a:ext cx="2898398" cy="1719241"/>
+                          </a:xfrm>
+                          <a:prstGeom prst="rect">
+                            <a:avLst/>
+                          </a:prstGeom>
+                          <a:noFill/>
+                          <a:ln w="9525">
+                            <a:noFill/>
+                            <a:miter lim="800000"/>
+                            <a:headEnd/>
+                            <a:tailEnd/>
+                          </a:ln>
+                        </pic:spPr>
+                      </pic:pic>
+                    </a:graphicData>
+                  </a:graphic>
+                </wp:inline>
+              </w:drawing>
+            </w:r>
+          </w:p>
+          <w:p>
+            <w:pPr>
+              <w:pStyle w:val="a7"/>
+              <w:ind w:leftChars="0" w:left="360"/>
+              <w:rPr>
+                <w:rFonts w:ascii="標楷體" w:eastAsia="標楷體" w:hAnsi="標楷體" w:hint="eastAsia"/>
+              </w:rPr>
+            </w:pPr>
+            <w:r>
+              <w:rPr>
+                <w:rFonts w:ascii="標楷體" w:eastAsia="標楷體" w:hAnsi="標楷體" w:hint="eastAsia"/>
+                <w:b w:val="0"/>
+                <w:bCs w:val="0"/>
+                <w:noProof/>
+              </w:rPr>
+              <w:lastRenderedPageBreak/>
+              <w:drawing>
+                <wp:inline distT="0" distB="0" distL="0" distR="0">
+                  <wp:extent cx="2897770" cy="1851520"/>
+                  <wp:effectExtent l="19050" t="0" r="0" b="0"/>
+                  <wp:docPr id="18" name="圖片 13"/>
+                  <wp:cNvGraphicFramePr>
+                    <a:graphicFrameLocks xmlns:a="http://schemas.openxmlformats.org/drawingml/2006/main" noChangeAspect="1"/>
+                  </wp:cNvGraphicFramePr>
+                  <a:graphic xmlns:a="http://schemas.openxmlformats.org/drawingml/2006/main">
+                    <a:graphicData uri="http://schemas.openxmlformats.org/drawingml/2006/picture">
+                      <pic:pic xmlns:pic="http://schemas.openxmlformats.org/drawingml/2006/picture">
+                        <pic:nvPicPr>
+                          <pic:cNvPr id="0" name="Picture 13"/>
+                          <pic:cNvPicPr>
+                            <a:picLocks noChangeAspect="1" noChangeArrowheads="1"/>
+                          </pic:cNvPicPr>
+                        </pic:nvPicPr>
+                        <pic:blipFill>
+                          <a:blip r:embed="rId33"/>
+                          <a:srcRect/>
+                          <a:stretch>
+                            <a:fillRect/>
+                          </a:stretch>
+                        </pic:blipFill>
+                        <pic:spPr bwMode="auto">
+                          <a:xfrm>
+                            <a:off x="0" y="0"/>
+                            <a:ext cx="2897690" cy="1851469"/>
+                          </a:xfrm>
+                          <a:prstGeom prst="rect">
+                            <a:avLst/>
+                          </a:prstGeom>
+                          <a:noFill/>
+                          <a:ln w="9525">
+                            <a:noFill/>
+                            <a:miter lim="800000"/>
+                            <a:headEnd/>
+                            <a:tailEnd/>
+                          </a:ln>
+                        </pic:spPr>
+                      </pic:pic>
+                    </a:graphicData>
+                  </a:graphic>
+                </wp:inline>
+              </w:drawing>
+            </w:r>
+          </w:p>
+          <w:p>
+            <w:pPr>
+              <w:pStyle w:val="a7"/>
+              <w:numPr>
+                <w:ilvl w:val="0"/>
+                <w:numId w:val="35"/>
+              </w:numPr>
+              <w:ind w:leftChars="0"/>
+              <w:rPr>
+                <w:rFonts w:ascii="標楷體" w:eastAsia="標楷體" w:hAnsi="標楷體" w:hint="eastAsia"/>
+              </w:rPr>
+            </w:pPr>
+            <w:r>
+              <w:rPr>
+                <w:rFonts w:ascii="標楷體" w:eastAsia="標楷體" w:hAnsi="標楷體" w:hint="eastAsia"/>
+              </w:rPr>
+              <w:t>建立一個工廠的介面(interface)用來規範建立的標準。</w:t>
+            </w:r>
+          </w:p>
+          <w:p>
+            <w:pPr>
+              <w:pStyle w:val="a7"/>
+              <w:ind w:leftChars="0" w:left="360"/>
+              <w:rPr>
+                <w:rFonts w:ascii="標楷體" w:eastAsia="標楷體" w:hAnsi="標楷體" w:hint="eastAsia"/>
+              </w:rPr>
+            </w:pPr>
+            <w:r>
+              <w:rPr>
+                <w:rFonts w:ascii="標楷體" w:eastAsia="標楷體" w:hAnsi="標楷體" w:hint="eastAsia"/>
+                <w:b w:val="0"/>
+                <w:bCs w:val="0"/>
+                <w:noProof/>
+              </w:rPr>
+              <w:drawing>
+                <wp:inline distT="0" distB="0" distL="0" distR="0">
+                  <wp:extent cx="3484245" cy="1464310"/>
+                  <wp:effectExtent l="19050" t="0" r="1905" b="0"/>
+                  <wp:docPr id="20" name="圖片 16"/>
+                  <wp:cNvGraphicFramePr>
+                    <a:graphicFrameLocks xmlns:a="http://schemas.openxmlformats.org/drawingml/2006/main" noChangeAspect="1"/>
+                  </wp:cNvGraphicFramePr>
+                  <a:graphic xmlns:a="http://schemas.openxmlformats.org/drawingml/2006/main">
+                    <a:graphicData uri="http://schemas.openxmlformats.org/drawingml/2006/picture">
+                      <pic:pic xmlns:pic="http://schemas.openxmlformats.org/drawingml/2006/picture">
+                        <pic:nvPicPr>
+                          <pic:cNvPr id="0" name="Picture 16"/>
+                          <pic:cNvPicPr>
+                            <a:picLocks noChangeAspect="1" noChangeArrowheads="1"/>
+                          </pic:cNvPicPr>
+                        </pic:nvPicPr>
+                        <pic:blipFill>
+                          <a:blip r:embed="rId34"/>
+                          <a:srcRect/>
+                          <a:stretch>
+                            <a:fillRect/>
+                          </a:stretch>
+                        </pic:blipFill>
+                        <pic:spPr bwMode="auto">
+                          <a:xfrm>
+                            <a:off x="0" y="0"/>
+                            <a:ext cx="3484245" cy="1464310"/>
+                          </a:xfrm>
+                          <a:prstGeom prst="rect">
+                            <a:avLst/>
+                          </a:prstGeom>
+                          <a:noFill/>
+                          <a:ln w="9525">
+                            <a:noFill/>
+                            <a:miter lim="800000"/>
+                            <a:headEnd/>
+                            <a:tailEnd/>
+                          </a:ln>
+                        </pic:spPr>
+                      </pic:pic>
+                    </a:graphicData>
+                  </a:graphic>
+                </wp:inline>
+              </w:drawing>
+            </w:r>
+          </w:p>
+          <w:p>
+            <w:pPr>
+              <w:pStyle w:val="a7"/>
+              <w:numPr>
+                <w:ilvl w:val="0"/>
+                <w:numId w:val="35"/>
+              </w:numPr>
+              <w:ind w:leftChars="0"/>
+              <w:rPr>
+                <w:rFonts w:ascii="標楷體" w:eastAsia="標楷體" w:hAnsi="標楷體" w:hint="eastAsia"/>
+              </w:rPr>
+            </w:pPr>
+            <w:r>
+              <w:rPr>
+                <w:rFonts w:ascii="標楷體" w:eastAsia="標楷體" w:hAnsi="標楷體" w:hint="eastAsia"/>
+              </w:rPr>
+              <w:t>並且子類別來實現這個工廠規範。</w:t>
+            </w:r>
+          </w:p>
+          <w:p>
+            <w:pPr>
+              <w:pStyle w:val="a7"/>
+              <w:ind w:leftChars="0" w:left="360"/>
+              <w:rPr>
+                <w:rFonts w:ascii="標楷體" w:eastAsia="標楷體" w:hAnsi="標楷體" w:hint="eastAsia"/>
+              </w:rPr>
+            </w:pPr>
+            <w:r>
+              <w:rPr>
+                <w:rFonts w:ascii="標楷體" w:eastAsia="標楷體" w:hAnsi="標楷體" w:hint="eastAsia"/>
+                <w:b w:val="0"/>
+                <w:bCs w:val="0"/>
+                <w:noProof/>
+              </w:rPr>
+              <w:drawing>
+                <wp:inline distT="0" distB="0" distL="0" distR="0">
+                  <wp:extent cx="3626975" cy="1172965"/>
+                  <wp:effectExtent l="19050" t="0" r="0" b="0"/>
+                  <wp:docPr id="21" name="圖片 19"/>
+                  <wp:cNvGraphicFramePr>
+                    <a:graphicFrameLocks xmlns:a="http://schemas.openxmlformats.org/drawingml/2006/main" noChangeAspect="1"/>
+                  </wp:cNvGraphicFramePr>
+                  <a:graphic xmlns:a="http://schemas.openxmlformats.org/drawingml/2006/main">
+                    <a:graphicData uri="http://schemas.openxmlformats.org/drawingml/2006/picture">
+                      <pic:pic xmlns:pic="http://schemas.openxmlformats.org/drawingml/2006/picture">
+                        <pic:nvPicPr>
+                          <pic:cNvPr id="0" name="Picture 19"/>
+                          <pic:cNvPicPr>
+                            <a:picLocks noChangeAspect="1" noChangeArrowheads="1"/>
+                          </pic:cNvPicPr>
+                        </pic:nvPicPr>
+                        <pic:blipFill>
+                          <a:blip r:embed="rId35"/>
+                          <a:srcRect/>
+                          <a:stretch>
+                            <a:fillRect/>
+                          </a:stretch>
+                        </pic:blipFill>
+                        <pic:spPr bwMode="auto">
+                          <a:xfrm>
+                            <a:off x="0" y="0"/>
+                            <a:ext cx="3627781" cy="1173226"/>
+                          </a:xfrm>
+                          <a:prstGeom prst="rect">
+                            <a:avLst/>
+                          </a:prstGeom>
+                          <a:noFill/>
+                          <a:ln w="9525">
+                            <a:noFill/>
+                            <a:miter lim="800000"/>
+                            <a:headEnd/>
+                            <a:tailEnd/>
+                          </a:ln>
+                        </pic:spPr>
+                      </pic:pic>
+                    </a:graphicData>
+                  </a:graphic>
+                </wp:inline>
+              </w:drawing>
+            </w:r>
+          </w:p>
+          <w:p>
+            <w:pPr>
+              <w:pStyle w:val="a7"/>
+              <w:ind w:leftChars="0" w:left="360"/>
+              <w:rPr>
+                <w:rFonts w:ascii="標楷體" w:eastAsia="標楷體" w:hAnsi="標楷體" w:hint="eastAsia"/>
+              </w:rPr>
+            </w:pPr>
+            <w:r>
+              <w:rPr>
+                <w:rFonts w:ascii="標楷體" w:eastAsia="標楷體" w:hAnsi="標楷體" w:hint="eastAsia"/>
+              </w:rPr>
+              <w:t>這裡要特別注意，我們將產生TV的規範切分，不同類型的TV由不同的工廠(Factory)處理。</w:t>
+            </w:r>
+          </w:p>
+          <w:p>
+            <w:pPr>
+              <w:pStyle w:val="a7"/>
+              <w:ind w:leftChars="0" w:left="360"/>
+              <w:rPr>
+                <w:rFonts w:ascii="標楷體" w:eastAsia="標楷體" w:hAnsi="標楷體" w:hint="eastAsia"/>
+              </w:rPr>
+            </w:pPr>
+            <w:r>
+              <w:rPr>
+                <w:rFonts w:ascii="標楷體" w:eastAsia="標楷體" w:hAnsi="標楷體" w:hint="eastAsia"/>
+                <w:b w:val="0"/>
+                <w:bCs w:val="0"/>
+                <w:noProof/>
+              </w:rPr>
+              <w:drawing>
+                <wp:inline distT="0" distB="0" distL="0" distR="0">
+                  <wp:extent cx="3655525" cy="1215342"/>
+                  <wp:effectExtent l="19050" t="0" r="2075" b="0"/>
+                  <wp:docPr id="22" name="圖片 22"/>
+                  <wp:cNvGraphicFramePr>
+                    <a:graphicFrameLocks xmlns:a="http://schemas.openxmlformats.org/drawingml/2006/main" noChangeAspect="1"/>
+                  </wp:cNvGraphicFramePr>
+                  <a:graphic xmlns:a="http://schemas.openxmlformats.org/drawingml/2006/main">
+                    <a:graphicData uri="http://schemas.openxmlformats.org/drawingml/2006/picture">
+                      <pic:pic xmlns:pic="http://schemas.openxmlformats.org/drawingml/2006/picture">
+                        <pic:nvPicPr>
+                          <pic:cNvPr id="0" name="Picture 22"/>
+                          <pic:cNvPicPr>
+                            <a:picLocks noChangeAspect="1" noChangeArrowheads="1"/>
+                          </pic:cNvPicPr>
+                        </pic:nvPicPr>
+                        <pic:blipFill>
+                          <a:blip r:embed="rId36"/>
+                          <a:srcRect/>
+                          <a:stretch>
+                            <a:fillRect/>
+                          </a:stretch>
+                        </pic:blipFill>
+                        <pic:spPr bwMode="auto">
+                          <a:xfrm>
+                            <a:off x="0" y="0"/>
+                            <a:ext cx="3657226" cy="1215908"/>
+                          </a:xfrm>
+                          <a:prstGeom prst="rect">
+                            <a:avLst/>
+                          </a:prstGeom>
+                          <a:noFill/>
+                          <a:ln w="9525">
+                            <a:noFill/>
+                            <a:miter lim="800000"/>
+                            <a:headEnd/>
+                            <a:tailEnd/>
+                          </a:ln>
+                        </pic:spPr>
+                      </pic:pic>
+                    </a:graphicData>
+                  </a:graphic>
+                </wp:inline>
+              </w:drawing>
+            </w:r>
+          </w:p>
+          <w:p>
+            <w:pPr>
+              <w:pStyle w:val="a7"/>
+              <w:numPr>
+                <w:ilvl w:val="0"/>
+                <w:numId w:val="35"/>
+              </w:numPr>
+              <w:ind w:leftChars="0"/>
+              <w:rPr>
+                <w:rFonts w:ascii="標楷體" w:eastAsia="標楷體" w:hAnsi="標楷體" w:hint="eastAsia"/>
+              </w:rPr>
+            </w:pPr>
+            <w:r>
+              <w:rPr>
+                <w:rFonts w:ascii="標楷體" w:eastAsia="標楷體" w:hAnsi="標楷體" w:hint="eastAsia"/>
+              </w:rPr>
+              <w:t>最後由呼叫端來決定要建立哪一個物件。</w:t>
+            </w:r>
+          </w:p>
+          <w:p>
+            <w:pPr>
+              <w:pStyle w:val="a7"/>
+              <w:ind w:leftChars="0" w:left="360"/>
+              <w:rPr>
+                <w:rFonts w:ascii="標楷體" w:eastAsia="標楷體" w:hAnsi="標楷體" w:hint="eastAsia"/>
+              </w:rPr>
+            </w:pPr>
+            <w:r>
+              <w:rPr>
+                <w:rFonts w:ascii="標楷體" w:eastAsia="標楷體" w:hAnsi="標楷體" w:hint="eastAsia"/>
+                <w:b w:val="0"/>
+                <w:bCs w:val="0"/>
+                <w:noProof/>
+              </w:rPr>
+              <w:lastRenderedPageBreak/>
+              <w:drawing>
+                <wp:inline distT="0" distB="0" distL="0" distR="0">
+                  <wp:extent cx="4547162" cy="2014490"/>
+                  <wp:effectExtent l="19050" t="0" r="5788" b="0"/>
+                  <wp:docPr id="23" name="圖片 31"/>
+                  <wp:cNvGraphicFramePr>
+                    <a:graphicFrameLocks xmlns:a="http://schemas.openxmlformats.org/drawingml/2006/main" noChangeAspect="1"/>
+                  </wp:cNvGraphicFramePr>
+                  <a:graphic xmlns:a="http://schemas.openxmlformats.org/drawingml/2006/main">
+                    <a:graphicData uri="http://schemas.openxmlformats.org/drawingml/2006/picture">
+                      <pic:pic xmlns:pic="http://schemas.openxmlformats.org/drawingml/2006/picture">
+                        <pic:nvPicPr>
+                          <pic:cNvPr id="0" name="Picture 31"/>
+                          <pic:cNvPicPr>
+                            <a:picLocks noChangeAspect="1" noChangeArrowheads="1"/>
+                          </pic:cNvPicPr>
+                        </pic:nvPicPr>
+                        <pic:blipFill>
+                          <a:blip r:embed="rId37"/>
+                          <a:srcRect/>
+                          <a:stretch>
+                            <a:fillRect/>
+                          </a:stretch>
+                        </pic:blipFill>
+                        <pic:spPr bwMode="auto">
+                          <a:xfrm>
+                            <a:off x="0" y="0"/>
+                            <a:ext cx="4547253" cy="2014530"/>
+                          </a:xfrm>
+                          <a:prstGeom prst="rect">
+                            <a:avLst/>
+                          </a:prstGeom>
+                          <a:noFill/>
+                          <a:ln w="9525">
+                            <a:noFill/>
+                            <a:miter lim="800000"/>
+                            <a:headEnd/>
+                            <a:tailEnd/>
+                          </a:ln>
+                        </pic:spPr>
+                      </pic:pic>
+                    </a:graphicData>
+                  </a:graphic>
+                </wp:inline>
+              </w:drawing>
+            </w:r>
+          </w:p>
+          <w:p>
+            <w:pPr>
+              <w:pStyle w:val="a7"/>
+              <w:ind w:leftChars="0" w:left="360"/>
+              <w:rPr>
+                <w:rFonts w:ascii="標楷體" w:eastAsia="標楷體" w:hAnsi="標楷體" w:hint="eastAsia"/>
+              </w:rPr>
+            </w:pPr>
+            <w:r>
+              <w:rPr>
+                <w:rFonts w:ascii="標楷體" w:eastAsia="標楷體" w:hAnsi="標楷體" w:hint="eastAsia"/>
+              </w:rPr>
+              <w:t>範例當中我們決定產生ProductTV_B 所以我們直接呼叫專門產生ProductTV_B的工廠(Factory)來進行產生實體動作。</w:t>
+            </w:r>
+          </w:p>
+          <w:p>
+            <w:pPr>
+              <w:pStyle w:val="a7"/>
+              <w:numPr>
+                <w:ilvl w:val="0"/>
+                <w:numId w:val="35"/>
+              </w:numPr>
+              <w:ind w:leftChars="0"/>
+              <w:rPr>
+                <w:rFonts w:ascii="標楷體" w:eastAsia="標楷體" w:hAnsi="標楷體" w:hint="eastAsia"/>
+              </w:rPr>
+            </w:pPr>
+            <w:r>
+              <w:rPr>
+                <w:rFonts w:ascii="標楷體" w:eastAsia="標楷體" w:hAnsi="標楷體" w:hint="eastAsia"/>
+              </w:rPr>
+              <w:t>UML</w:t>
+            </w:r>
+          </w:p>
+          <w:p>
+            <w:pPr>
+              <w:pStyle w:val="a7"/>
+              <w:ind w:leftChars="0" w:left="360"/>
+              <w:rPr>
+                <w:rFonts w:ascii="標楷體" w:eastAsia="標楷體" w:hAnsi="標楷體" w:hint="eastAsia"/>
+              </w:rPr>
+            </w:pPr>
+            <w:r>
+              <w:rPr>
+                <w:rFonts w:ascii="標楷體" w:eastAsia="標楷體" w:hAnsi="標楷體"/>
+                <w:noProof/>
+              </w:rPr>
+              <w:drawing>
+                <wp:inline distT="0" distB="0" distL="0" distR="0">
+                  <wp:extent cx="3770888" cy="3385595"/>
+                  <wp:effectExtent l="19050" t="0" r="1012" b="0"/>
+                  <wp:docPr id="34" name="圖片 34" descr="C:\Users\ASUS\Desktop\Class Diagram3.jpg"/>
+                  <wp:cNvGraphicFramePr>
+                    <a:graphicFrameLocks xmlns:a="http://schemas.openxmlformats.org/drawingml/2006/main" noChangeAspect="1"/>
+                  </wp:cNvGraphicFramePr>
+                  <a:graphic xmlns:a="http://schemas.openxmlformats.org/drawingml/2006/main">
+                    <a:graphicData uri="http://schemas.openxmlformats.org/drawingml/2006/picture">
+                      <pic:pic xmlns:pic="http://schemas.openxmlformats.org/drawingml/2006/picture">
+                        <pic:nvPicPr>
+                          <pic:cNvPr id="0" name="Picture 34" descr="C:\Users\ASUS\Desktop\Class Diagram3.jpg"/>
+                          <pic:cNvPicPr>
+                            <a:picLocks noChangeAspect="1" noChangeArrowheads="1"/>
+                          </pic:cNvPicPr>
+                        </pic:nvPicPr>
+                        <pic:blipFill>
+                          <a:blip r:embed="rId38"/>
+                          <a:srcRect/>
+                          <a:stretch>
+                            <a:fillRect/>
+                          </a:stretch>
+                        </pic:blipFill>
+                        <pic:spPr bwMode="auto">
+                          <a:xfrm>
+                            <a:off x="0" y="0"/>
+                            <a:ext cx="3772453" cy="3387000"/>
+                          </a:xfrm>
+                          <a:prstGeom prst="rect">
+                            <a:avLst/>
+                          </a:prstGeom>
+                          <a:noFill/>
+                          <a:ln w="9525">
+                            <a:noFill/>
+                            <a:miter lim="800000"/>
+                            <a:headEnd/>
+                            <a:tailEnd/>
+                          </a:ln>
+                        </pic:spPr>
+                      </pic:pic>
+                    </a:graphicData>
+                  </a:graphic>
+                </wp:inline>
+              </w:drawing>
+            </w:r>
+          </w:p>
+          <w:p>
+            <w:pPr>
               <w:rPr>
                 <w:rFonts w:ascii="標楷體" w:eastAsia="標楷體" w:hAnsi="標楷體"/>
               </w:rPr>
@@ -9688,56 +10730,56 @@
     <w:p>
       <w:pPr>
         <w:rPr>
-          <w:rFonts w:ascii="標楷體" w:eastAsia="標楷體" w:hAnsi="標楷體" w:hint="eastAsia"/>
-        </w:rPr>
-      </w:pPr>
-    </w:p>
-    <w:p>
-      <w:pPr>
-        <w:rPr>
-          <w:rFonts w:ascii="標楷體" w:eastAsia="標楷體" w:hAnsi="標楷體" w:hint="eastAsia"/>
-        </w:rPr>
-      </w:pPr>
-    </w:p>
-    <w:p>
-      <w:pPr>
-        <w:rPr>
-          <w:rFonts w:ascii="標楷體" w:eastAsia="標楷體" w:hAnsi="標楷體" w:hint="eastAsia"/>
-        </w:rPr>
-      </w:pPr>
-    </w:p>
-    <w:p>
-      <w:pPr>
-        <w:rPr>
-          <w:rFonts w:ascii="標楷體" w:eastAsia="標楷體" w:hAnsi="標楷體" w:hint="eastAsia"/>
-        </w:rPr>
-      </w:pPr>
-    </w:p>
-    <w:p>
-      <w:pPr>
-        <w:rPr>
-          <w:rFonts w:ascii="標楷體" w:eastAsia="標楷體" w:hAnsi="標楷體" w:hint="eastAsia"/>
-        </w:rPr>
-      </w:pPr>
-    </w:p>
-    <w:p>
-      <w:pPr>
-        <w:rPr>
-          <w:rFonts w:ascii="標楷體" w:eastAsia="標楷體" w:hAnsi="標楷體" w:hint="eastAsia"/>
-        </w:rPr>
-      </w:pPr>
-    </w:p>
-    <w:p>
-      <w:pPr>
-        <w:rPr>
-          <w:rFonts w:ascii="標楷體" w:eastAsia="標楷體" w:hAnsi="標楷體" w:hint="eastAsia"/>
-        </w:rPr>
-      </w:pPr>
-    </w:p>
-    <w:p>
-      <w:pPr>
-        <w:rPr>
-          <w:rFonts w:ascii="標楷體" w:eastAsia="標楷體" w:hAnsi="標楷體" w:hint="eastAsia"/>
+          <w:rFonts w:ascii="標楷體" w:eastAsia="標楷體" w:hAnsi="標楷體"/>
+        </w:rPr>
+      </w:pPr>
+    </w:p>
+    <w:p>
+      <w:pPr>
+        <w:rPr>
+          <w:rFonts w:ascii="標楷體" w:eastAsia="標楷體" w:hAnsi="標楷體"/>
+        </w:rPr>
+      </w:pPr>
+    </w:p>
+    <w:p>
+      <w:pPr>
+        <w:rPr>
+          <w:rFonts w:ascii="標楷體" w:eastAsia="標楷體" w:hAnsi="標楷體"/>
+        </w:rPr>
+      </w:pPr>
+    </w:p>
+    <w:p>
+      <w:pPr>
+        <w:rPr>
+          <w:rFonts w:ascii="標楷體" w:eastAsia="標楷體" w:hAnsi="標楷體"/>
+        </w:rPr>
+      </w:pPr>
+    </w:p>
+    <w:p>
+      <w:pPr>
+        <w:rPr>
+          <w:rFonts w:ascii="標楷體" w:eastAsia="標楷體" w:hAnsi="標楷體"/>
+        </w:rPr>
+      </w:pPr>
+    </w:p>
+    <w:p>
+      <w:pPr>
+        <w:rPr>
+          <w:rFonts w:ascii="標楷體" w:eastAsia="標楷體" w:hAnsi="標楷體"/>
+        </w:rPr>
+      </w:pPr>
+    </w:p>
+    <w:p>
+      <w:pPr>
+        <w:rPr>
+          <w:rFonts w:ascii="標楷體" w:eastAsia="標楷體" w:hAnsi="標楷體"/>
+        </w:rPr>
+      </w:pPr>
+    </w:p>
+    <w:p>
+      <w:pPr>
+        <w:rPr>
+          <w:rFonts w:ascii="標楷體" w:eastAsia="標楷體" w:hAnsi="標楷體"/>
         </w:rPr>
       </w:pPr>
     </w:p>
@@ -9750,6 +10792,7 @@
         <w:rPr>
           <w:rFonts w:hint="eastAsia"/>
         </w:rPr>
+        <w:lastRenderedPageBreak/>
         <w:t>7</w:t>
       </w:r>
       <w:r>
@@ -9918,14 +10961,14 @@
     <w:p>
       <w:pPr>
         <w:rPr>
-          <w:rFonts w:ascii="標楷體" w:eastAsia="標楷體" w:hAnsi="標楷體" w:hint="eastAsia"/>
-        </w:rPr>
-      </w:pPr>
-    </w:p>
-    <w:p>
-      <w:pPr>
-        <w:rPr>
-          <w:rFonts w:ascii="標楷體" w:eastAsia="標楷體" w:hAnsi="標楷體" w:hint="eastAsia"/>
+          <w:rFonts w:ascii="標楷體" w:eastAsia="標楷體" w:hAnsi="標楷體"/>
+        </w:rPr>
+      </w:pPr>
+    </w:p>
+    <w:p>
+      <w:pPr>
+        <w:rPr>
+          <w:rFonts w:ascii="標楷體" w:eastAsia="標楷體" w:hAnsi="標楷體"/>
         </w:rPr>
       </w:pPr>
     </w:p>
@@ -10053,28 +11096,28 @@
           <w:p>
             <w:pPr>
               <w:rPr>
-                <w:rFonts w:ascii="標楷體" w:eastAsia="標楷體" w:hAnsi="標楷體" w:hint="eastAsia"/>
-              </w:rPr>
-            </w:pPr>
-          </w:p>
-          <w:p>
-            <w:pPr>
-              <w:rPr>
-                <w:rFonts w:ascii="標楷體" w:eastAsia="標楷體" w:hAnsi="標楷體" w:hint="eastAsia"/>
-              </w:rPr>
-            </w:pPr>
-          </w:p>
-          <w:p>
-            <w:pPr>
-              <w:rPr>
-                <w:rFonts w:ascii="標楷體" w:eastAsia="標楷體" w:hAnsi="標楷體" w:hint="eastAsia"/>
-              </w:rPr>
-            </w:pPr>
-          </w:p>
-          <w:p>
-            <w:pPr>
-              <w:rPr>
-                <w:rFonts w:ascii="標楷體" w:eastAsia="標楷體" w:hAnsi="標楷體" w:hint="eastAsia"/>
+                <w:rFonts w:ascii="標楷體" w:eastAsia="標楷體" w:hAnsi="標楷體"/>
+              </w:rPr>
+            </w:pPr>
+          </w:p>
+          <w:p>
+            <w:pPr>
+              <w:rPr>
+                <w:rFonts w:ascii="標楷體" w:eastAsia="標楷體" w:hAnsi="標楷體"/>
+              </w:rPr>
+            </w:pPr>
+          </w:p>
+          <w:p>
+            <w:pPr>
+              <w:rPr>
+                <w:rFonts w:ascii="標楷體" w:eastAsia="標楷體" w:hAnsi="標楷體"/>
+              </w:rPr>
+            </w:pPr>
+          </w:p>
+          <w:p>
+            <w:pPr>
+              <w:rPr>
+                <w:rFonts w:ascii="標楷體" w:eastAsia="標楷體" w:hAnsi="標楷體"/>
               </w:rPr>
             </w:pPr>
           </w:p>
@@ -10107,7 +11150,6 @@
               <w:rPr>
                 <w:rFonts w:ascii="標楷體" w:eastAsia="標楷體" w:hAnsi="標楷體" w:hint="eastAsia"/>
               </w:rPr>
-              <w:lastRenderedPageBreak/>
               <w:t>參考網站</w:t>
             </w:r>
           </w:p>
@@ -10128,7 +11170,7 @@
                 <w:rFonts w:ascii="標楷體" w:eastAsia="標楷體" w:hAnsi="標楷體"/>
               </w:rPr>
             </w:pPr>
-            <w:hyperlink r:id="rId29" w:history="1">
+            <w:hyperlink r:id="rId39" w:history="1">
               <w:r>
                 <w:rPr>
                   <w:rStyle w:val="ae"/>
@@ -10143,21 +11185,21 @@
     <w:p>
       <w:pPr>
         <w:rPr>
-          <w:rFonts w:ascii="標楷體" w:eastAsia="標楷體" w:hAnsi="標楷體" w:hint="eastAsia"/>
-        </w:rPr>
-      </w:pPr>
-    </w:p>
-    <w:p>
-      <w:pPr>
-        <w:rPr>
-          <w:rFonts w:ascii="標楷體" w:eastAsia="標楷體" w:hAnsi="標楷體" w:hint="eastAsia"/>
-        </w:rPr>
-      </w:pPr>
-    </w:p>
-    <w:p>
-      <w:pPr>
-        <w:rPr>
-          <w:rFonts w:ascii="標楷體" w:eastAsia="標楷體" w:hAnsi="標楷體" w:hint="eastAsia"/>
+          <w:rFonts w:ascii="標楷體" w:eastAsia="標楷體" w:hAnsi="標楷體"/>
+        </w:rPr>
+      </w:pPr>
+    </w:p>
+    <w:p>
+      <w:pPr>
+        <w:rPr>
+          <w:rFonts w:ascii="標楷體" w:eastAsia="標楷體" w:hAnsi="標楷體"/>
+        </w:rPr>
+      </w:pPr>
+    </w:p>
+    <w:p>
+      <w:pPr>
+        <w:rPr>
+          <w:rFonts w:ascii="標楷體" w:eastAsia="標楷體" w:hAnsi="標楷體"/>
         </w:rPr>
       </w:pPr>
     </w:p>
@@ -11245,6 +12287,7 @@
               <w:rPr>
                 <w:rFonts w:ascii="標楷體" w:eastAsia="標楷體" w:hAnsi="標楷體" w:hint="eastAsia"/>
               </w:rPr>
+              <w:lastRenderedPageBreak/>
               <w:t>優缺點</w:t>
             </w:r>
           </w:p>
@@ -11685,7 +12728,6 @@
         <w:rPr>
           <w:rFonts w:hint="eastAsia"/>
         </w:rPr>
-        <w:lastRenderedPageBreak/>
         <w:t xml:space="preserve">11 Server- </w:t>
       </w:r>
       <w:r>
@@ -11841,7 +12883,6 @@
         <w:rPr>
           <w:rFonts w:hint="eastAsia"/>
         </w:rPr>
-        <w:lastRenderedPageBreak/>
         <w:t xml:space="preserve">12 Server- </w:t>
       </w:r>
       <w:r>
@@ -12233,7 +13274,6 @@
         <w:rPr>
           <w:rFonts w:hint="eastAsia"/>
         </w:rPr>
-        <w:lastRenderedPageBreak/>
         <w:t xml:space="preserve">13 Server- </w:t>
       </w:r>
       <w:r>
@@ -12592,7 +13632,6 @@
         <w:rPr>
           <w:rFonts w:hint="eastAsia"/>
         </w:rPr>
-        <w:lastRenderedPageBreak/>
         <w:t>14</w:t>
       </w:r>
       <w:r>
@@ -13307,7 +14346,7 @@
       </w:pPr>
     </w:p>
     <w:sectPr>
-      <w:headerReference w:type="default" r:id="rId30"/>
+      <w:headerReference w:type="default" r:id="rId40"/>
       <w:pgSz w:w="11906" w:h="16838"/>
       <w:pgMar w:top="720" w:right="720" w:bottom="720" w:left="720" w:header="851" w:footer="992" w:gutter="0"/>
       <w:pgNumType w:chapStyle="1"/>
@@ -13654,6 +14693,184 @@
     </w:lvl>
   </w:abstractNum>
   <w:abstractNum w:abstractNumId="3">
+    <w:nsid w:val="1FB6439E"/>
+    <w:multiLevelType w:val="hybridMultilevel"/>
+    <w:tmpl w:val="165296AA"/>
+    <w:lvl w:ilvl="0" w:tplc="D5E68ABE">
+      <w:start w:val="1"/>
+      <w:numFmt w:val="decimal"/>
+      <w:lvlText w:val="%1."/>
+      <w:lvlJc w:val="left"/>
+      <w:pPr>
+        <w:ind w:left="360" w:hanging="360"/>
+      </w:pPr>
+      <w:rPr>
+        <w:rFonts w:hint="default"/>
+      </w:rPr>
+    </w:lvl>
+    <w:lvl w:ilvl="1" w:tplc="04090019" w:tentative="1">
+      <w:start w:val="1"/>
+      <w:numFmt w:val="ideographTraditional"/>
+      <w:lvlText w:val="%2、"/>
+      <w:lvlJc w:val="left"/>
+      <w:pPr>
+        <w:ind w:left="960" w:hanging="480"/>
+      </w:pPr>
+    </w:lvl>
+    <w:lvl w:ilvl="2" w:tplc="0409001B" w:tentative="1">
+      <w:start w:val="1"/>
+      <w:numFmt w:val="lowerRoman"/>
+      <w:lvlText w:val="%3."/>
+      <w:lvlJc w:val="right"/>
+      <w:pPr>
+        <w:ind w:left="1440" w:hanging="480"/>
+      </w:pPr>
+    </w:lvl>
+    <w:lvl w:ilvl="3" w:tplc="0409000F" w:tentative="1">
+      <w:start w:val="1"/>
+      <w:numFmt w:val="decimal"/>
+      <w:lvlText w:val="%4."/>
+      <w:lvlJc w:val="left"/>
+      <w:pPr>
+        <w:ind w:left="1920" w:hanging="480"/>
+      </w:pPr>
+    </w:lvl>
+    <w:lvl w:ilvl="4" w:tplc="04090019" w:tentative="1">
+      <w:start w:val="1"/>
+      <w:numFmt w:val="ideographTraditional"/>
+      <w:lvlText w:val="%5、"/>
+      <w:lvlJc w:val="left"/>
+      <w:pPr>
+        <w:ind w:left="2400" w:hanging="480"/>
+      </w:pPr>
+    </w:lvl>
+    <w:lvl w:ilvl="5" w:tplc="0409001B" w:tentative="1">
+      <w:start w:val="1"/>
+      <w:numFmt w:val="lowerRoman"/>
+      <w:lvlText w:val="%6."/>
+      <w:lvlJc w:val="right"/>
+      <w:pPr>
+        <w:ind w:left="2880" w:hanging="480"/>
+      </w:pPr>
+    </w:lvl>
+    <w:lvl w:ilvl="6" w:tplc="0409000F" w:tentative="1">
+      <w:start w:val="1"/>
+      <w:numFmt w:val="decimal"/>
+      <w:lvlText w:val="%7."/>
+      <w:lvlJc w:val="left"/>
+      <w:pPr>
+        <w:ind w:left="3360" w:hanging="480"/>
+      </w:pPr>
+    </w:lvl>
+    <w:lvl w:ilvl="7" w:tplc="04090019" w:tentative="1">
+      <w:start w:val="1"/>
+      <w:numFmt w:val="ideographTraditional"/>
+      <w:lvlText w:val="%8、"/>
+      <w:lvlJc w:val="left"/>
+      <w:pPr>
+        <w:ind w:left="3840" w:hanging="480"/>
+      </w:pPr>
+    </w:lvl>
+    <w:lvl w:ilvl="8" w:tplc="0409001B" w:tentative="1">
+      <w:start w:val="1"/>
+      <w:numFmt w:val="lowerRoman"/>
+      <w:lvlText w:val="%9."/>
+      <w:lvlJc w:val="right"/>
+      <w:pPr>
+        <w:ind w:left="4320" w:hanging="480"/>
+      </w:pPr>
+    </w:lvl>
+  </w:abstractNum>
+  <w:abstractNum w:abstractNumId="4">
+    <w:nsid w:val="22240884"/>
+    <w:multiLevelType w:val="hybridMultilevel"/>
+    <w:tmpl w:val="42703978"/>
+    <w:lvl w:ilvl="0" w:tplc="61567BE4">
+      <w:start w:val="1"/>
+      <w:numFmt w:val="decimal"/>
+      <w:lvlText w:val="%1."/>
+      <w:lvlJc w:val="left"/>
+      <w:pPr>
+        <w:ind w:left="360" w:hanging="360"/>
+      </w:pPr>
+      <w:rPr>
+        <w:rFonts w:hint="default"/>
+      </w:rPr>
+    </w:lvl>
+    <w:lvl w:ilvl="1" w:tplc="04090019" w:tentative="1">
+      <w:start w:val="1"/>
+      <w:numFmt w:val="ideographTraditional"/>
+      <w:lvlText w:val="%2、"/>
+      <w:lvlJc w:val="left"/>
+      <w:pPr>
+        <w:ind w:left="960" w:hanging="480"/>
+      </w:pPr>
+    </w:lvl>
+    <w:lvl w:ilvl="2" w:tplc="0409001B" w:tentative="1">
+      <w:start w:val="1"/>
+      <w:numFmt w:val="lowerRoman"/>
+      <w:lvlText w:val="%3."/>
+      <w:lvlJc w:val="right"/>
+      <w:pPr>
+        <w:ind w:left="1440" w:hanging="480"/>
+      </w:pPr>
+    </w:lvl>
+    <w:lvl w:ilvl="3" w:tplc="0409000F" w:tentative="1">
+      <w:start w:val="1"/>
+      <w:numFmt w:val="decimal"/>
+      <w:lvlText w:val="%4."/>
+      <w:lvlJc w:val="left"/>
+      <w:pPr>
+        <w:ind w:left="1920" w:hanging="480"/>
+      </w:pPr>
+    </w:lvl>
+    <w:lvl w:ilvl="4" w:tplc="04090019" w:tentative="1">
+      <w:start w:val="1"/>
+      <w:numFmt w:val="ideographTraditional"/>
+      <w:lvlText w:val="%5、"/>
+      <w:lvlJc w:val="left"/>
+      <w:pPr>
+        <w:ind w:left="2400" w:hanging="480"/>
+      </w:pPr>
+    </w:lvl>
+    <w:lvl w:ilvl="5" w:tplc="0409001B" w:tentative="1">
+      <w:start w:val="1"/>
+      <w:numFmt w:val="lowerRoman"/>
+      <w:lvlText w:val="%6."/>
+      <w:lvlJc w:val="right"/>
+      <w:pPr>
+        <w:ind w:left="2880" w:hanging="480"/>
+      </w:pPr>
+    </w:lvl>
+    <w:lvl w:ilvl="6" w:tplc="0409000F" w:tentative="1">
+      <w:start w:val="1"/>
+      <w:numFmt w:val="decimal"/>
+      <w:lvlText w:val="%7."/>
+      <w:lvlJc w:val="left"/>
+      <w:pPr>
+        <w:ind w:left="3360" w:hanging="480"/>
+      </w:pPr>
+    </w:lvl>
+    <w:lvl w:ilvl="7" w:tplc="04090019" w:tentative="1">
+      <w:start w:val="1"/>
+      <w:numFmt w:val="ideographTraditional"/>
+      <w:lvlText w:val="%8、"/>
+      <w:lvlJc w:val="left"/>
+      <w:pPr>
+        <w:ind w:left="3840" w:hanging="480"/>
+      </w:pPr>
+    </w:lvl>
+    <w:lvl w:ilvl="8" w:tplc="0409001B" w:tentative="1">
+      <w:start w:val="1"/>
+      <w:numFmt w:val="lowerRoman"/>
+      <w:lvlText w:val="%9."/>
+      <w:lvlJc w:val="right"/>
+      <w:pPr>
+        <w:ind w:left="4320" w:hanging="480"/>
+      </w:pPr>
+    </w:lvl>
+  </w:abstractNum>
+  <w:abstractNum w:abstractNumId="5">
     <w:nsid w:val="22711234"/>
     <w:multiLevelType w:val="hybridMultilevel"/>
     <w:tmpl w:val="C66CA2BC"/>
@@ -13742,7 +14959,7 @@
       </w:pPr>
     </w:lvl>
   </w:abstractNum>
-  <w:abstractNum w:abstractNumId="4">
+  <w:abstractNum w:abstractNumId="6">
     <w:nsid w:val="241E5EE8"/>
     <w:multiLevelType w:val="multilevel"/>
     <w:tmpl w:val="F9560306"/>
@@ -13863,7 +15080,7 @@
       </w:rPr>
     </w:lvl>
   </w:abstractNum>
-  <w:abstractNum w:abstractNumId="5">
+  <w:abstractNum w:abstractNumId="7">
     <w:nsid w:val="2AA8220D"/>
     <w:multiLevelType w:val="hybridMultilevel"/>
     <w:tmpl w:val="0F4A0A32"/>
@@ -13952,7 +15169,7 @@
       </w:pPr>
     </w:lvl>
   </w:abstractNum>
-  <w:abstractNum w:abstractNumId="6">
+  <w:abstractNum w:abstractNumId="8">
     <w:nsid w:val="2D3A5430"/>
     <w:multiLevelType w:val="hybridMultilevel"/>
     <w:tmpl w:val="6E483090"/>
@@ -14065,7 +15282,7 @@
       </w:rPr>
     </w:lvl>
   </w:abstractNum>
-  <w:abstractNum w:abstractNumId="7">
+  <w:abstractNum w:abstractNumId="9">
     <w:nsid w:val="2D875101"/>
     <w:multiLevelType w:val="hybridMultilevel"/>
     <w:tmpl w:val="A9AA7EC2"/>
@@ -14154,7 +15371,7 @@
       </w:pPr>
     </w:lvl>
   </w:abstractNum>
-  <w:abstractNum w:abstractNumId="8">
+  <w:abstractNum w:abstractNumId="10">
     <w:nsid w:val="30920C02"/>
     <w:multiLevelType w:val="hybridMultilevel"/>
     <w:tmpl w:val="3D5685CE"/>
@@ -14243,7 +15460,7 @@
       </w:pPr>
     </w:lvl>
   </w:abstractNum>
-  <w:abstractNum w:abstractNumId="9">
+  <w:abstractNum w:abstractNumId="11">
     <w:nsid w:val="318326B3"/>
     <w:multiLevelType w:val="hybridMultilevel"/>
     <w:tmpl w:val="5AE6BEAA"/>
@@ -14333,7 +15550,7 @@
       </w:pPr>
     </w:lvl>
   </w:abstractNum>
-  <w:abstractNum w:abstractNumId="10">
+  <w:abstractNum w:abstractNumId="12">
     <w:nsid w:val="33F03D01"/>
     <w:multiLevelType w:val="hybridMultilevel"/>
     <w:tmpl w:val="D812EDB2"/>
@@ -14422,7 +15639,7 @@
       </w:pPr>
     </w:lvl>
   </w:abstractNum>
-  <w:abstractNum w:abstractNumId="11">
+  <w:abstractNum w:abstractNumId="13">
     <w:nsid w:val="35873EE6"/>
     <w:multiLevelType w:val="hybridMultilevel"/>
     <w:tmpl w:val="9F4A4348"/>
@@ -14535,7 +15752,7 @@
       </w:rPr>
     </w:lvl>
   </w:abstractNum>
-  <w:abstractNum w:abstractNumId="12">
+  <w:abstractNum w:abstractNumId="14">
     <w:nsid w:val="38F959A7"/>
     <w:multiLevelType w:val="hybridMultilevel"/>
     <w:tmpl w:val="CEAA0812"/>
@@ -14624,7 +15841,96 @@
       </w:pPr>
     </w:lvl>
   </w:abstractNum>
-  <w:abstractNum w:abstractNumId="13">
+  <w:abstractNum w:abstractNumId="15">
+    <w:nsid w:val="39930E30"/>
+    <w:multiLevelType w:val="hybridMultilevel"/>
+    <w:tmpl w:val="D5D6277A"/>
+    <w:lvl w:ilvl="0" w:tplc="E5A0D74A">
+      <w:start w:val="1"/>
+      <w:numFmt w:val="decimal"/>
+      <w:lvlText w:val="%1."/>
+      <w:lvlJc w:val="left"/>
+      <w:pPr>
+        <w:ind w:left="360" w:hanging="360"/>
+      </w:pPr>
+      <w:rPr>
+        <w:rFonts w:hint="default"/>
+      </w:rPr>
+    </w:lvl>
+    <w:lvl w:ilvl="1" w:tplc="04090019" w:tentative="1">
+      <w:start w:val="1"/>
+      <w:numFmt w:val="ideographTraditional"/>
+      <w:lvlText w:val="%2、"/>
+      <w:lvlJc w:val="left"/>
+      <w:pPr>
+        <w:ind w:left="960" w:hanging="480"/>
+      </w:pPr>
+    </w:lvl>
+    <w:lvl w:ilvl="2" w:tplc="0409001B" w:tentative="1">
+      <w:start w:val="1"/>
+      <w:numFmt w:val="lowerRoman"/>
+      <w:lvlText w:val="%3."/>
+      <w:lvlJc w:val="right"/>
+      <w:pPr>
+        <w:ind w:left="1440" w:hanging="480"/>
+      </w:pPr>
+    </w:lvl>
+    <w:lvl w:ilvl="3" w:tplc="0409000F" w:tentative="1">
+      <w:start w:val="1"/>
+      <w:numFmt w:val="decimal"/>
+      <w:lvlText w:val="%4."/>
+      <w:lvlJc w:val="left"/>
+      <w:pPr>
+        <w:ind w:left="1920" w:hanging="480"/>
+      </w:pPr>
+    </w:lvl>
+    <w:lvl w:ilvl="4" w:tplc="04090019" w:tentative="1">
+      <w:start w:val="1"/>
+      <w:numFmt w:val="ideographTraditional"/>
+      <w:lvlText w:val="%5、"/>
+      <w:lvlJc w:val="left"/>
+      <w:pPr>
+        <w:ind w:left="2400" w:hanging="480"/>
+      </w:pPr>
+    </w:lvl>
+    <w:lvl w:ilvl="5" w:tplc="0409001B" w:tentative="1">
+      <w:start w:val="1"/>
+      <w:numFmt w:val="lowerRoman"/>
+      <w:lvlText w:val="%6."/>
+      <w:lvlJc w:val="right"/>
+      <w:pPr>
+        <w:ind w:left="2880" w:hanging="480"/>
+      </w:pPr>
+    </w:lvl>
+    <w:lvl w:ilvl="6" w:tplc="0409000F" w:tentative="1">
+      <w:start w:val="1"/>
+      <w:numFmt w:val="decimal"/>
+      <w:lvlText w:val="%7."/>
+      <w:lvlJc w:val="left"/>
+      <w:pPr>
+        <w:ind w:left="3360" w:hanging="480"/>
+      </w:pPr>
+    </w:lvl>
+    <w:lvl w:ilvl="7" w:tplc="04090019" w:tentative="1">
+      <w:start w:val="1"/>
+      <w:numFmt w:val="ideographTraditional"/>
+      <w:lvlText w:val="%8、"/>
+      <w:lvlJc w:val="left"/>
+      <w:pPr>
+        <w:ind w:left="3840" w:hanging="480"/>
+      </w:pPr>
+    </w:lvl>
+    <w:lvl w:ilvl="8" w:tplc="0409001B" w:tentative="1">
+      <w:start w:val="1"/>
+      <w:numFmt w:val="lowerRoman"/>
+      <w:lvlText w:val="%9."/>
+      <w:lvlJc w:val="right"/>
+      <w:pPr>
+        <w:ind w:left="4320" w:hanging="480"/>
+      </w:pPr>
+    </w:lvl>
+  </w:abstractNum>
+  <w:abstractNum w:abstractNumId="16">
     <w:nsid w:val="3A341FB5"/>
     <w:multiLevelType w:val="hybridMultilevel"/>
     <w:tmpl w:val="A5DEC4C6"/>
@@ -14713,7 +16019,7 @@
       </w:pPr>
     </w:lvl>
   </w:abstractNum>
-  <w:abstractNum w:abstractNumId="14">
+  <w:abstractNum w:abstractNumId="17">
     <w:nsid w:val="3A871863"/>
     <w:multiLevelType w:val="hybridMultilevel"/>
     <w:tmpl w:val="3954D254"/>
@@ -14802,7 +16108,7 @@
       </w:pPr>
     </w:lvl>
   </w:abstractNum>
-  <w:abstractNum w:abstractNumId="15">
+  <w:abstractNum w:abstractNumId="18">
     <w:nsid w:val="3BA6027E"/>
     <w:multiLevelType w:val="hybridMultilevel"/>
     <w:tmpl w:val="9CC81E12"/>
@@ -14888,7 +16194,96 @@
       </w:pPr>
     </w:lvl>
   </w:abstractNum>
-  <w:abstractNum w:abstractNumId="16">
+  <w:abstractNum w:abstractNumId="19">
+    <w:nsid w:val="3C8B660F"/>
+    <w:multiLevelType w:val="hybridMultilevel"/>
+    <w:tmpl w:val="A19C7FE8"/>
+    <w:lvl w:ilvl="0" w:tplc="06428054">
+      <w:start w:val="1"/>
+      <w:numFmt w:val="decimal"/>
+      <w:lvlText w:val="%1."/>
+      <w:lvlJc w:val="left"/>
+      <w:pPr>
+        <w:ind w:left="360" w:hanging="360"/>
+      </w:pPr>
+      <w:rPr>
+        <w:rFonts w:hint="default"/>
+      </w:rPr>
+    </w:lvl>
+    <w:lvl w:ilvl="1" w:tplc="04090019" w:tentative="1">
+      <w:start w:val="1"/>
+      <w:numFmt w:val="ideographTraditional"/>
+      <w:lvlText w:val="%2、"/>
+      <w:lvlJc w:val="left"/>
+      <w:pPr>
+        <w:ind w:left="960" w:hanging="480"/>
+      </w:pPr>
+    </w:lvl>
+    <w:lvl w:ilvl="2" w:tplc="0409001B" w:tentative="1">
+      <w:start w:val="1"/>
+      <w:numFmt w:val="lowerRoman"/>
+      <w:lvlText w:val="%3."/>
+      <w:lvlJc w:val="right"/>
+      <w:pPr>
+        <w:ind w:left="1440" w:hanging="480"/>
+      </w:pPr>
+    </w:lvl>
+    <w:lvl w:ilvl="3" w:tplc="0409000F" w:tentative="1">
+      <w:start w:val="1"/>
+      <w:numFmt w:val="decimal"/>
+      <w:lvlText w:val="%4."/>
+      <w:lvlJc w:val="left"/>
+      <w:pPr>
+        <w:ind w:left="1920" w:hanging="480"/>
+      </w:pPr>
+    </w:lvl>
+    <w:lvl w:ilvl="4" w:tplc="04090019" w:tentative="1">
+      <w:start w:val="1"/>
+      <w:numFmt w:val="ideographTraditional"/>
+      <w:lvlText w:val="%5、"/>
+      <w:lvlJc w:val="left"/>
+      <w:pPr>
+        <w:ind w:left="2400" w:hanging="480"/>
+      </w:pPr>
+    </w:lvl>
+    <w:lvl w:ilvl="5" w:tplc="0409001B" w:tentative="1">
+      <w:start w:val="1"/>
+      <w:numFmt w:val="lowerRoman"/>
+      <w:lvlText w:val="%6."/>
+      <w:lvlJc w:val="right"/>
+      <w:pPr>
+        <w:ind w:left="2880" w:hanging="480"/>
+      </w:pPr>
+    </w:lvl>
+    <w:lvl w:ilvl="6" w:tplc="0409000F" w:tentative="1">
+      <w:start w:val="1"/>
+      <w:numFmt w:val="decimal"/>
+      <w:lvlText w:val="%7."/>
+      <w:lvlJc w:val="left"/>
+      <w:pPr>
+        <w:ind w:left="3360" w:hanging="480"/>
+      </w:pPr>
+    </w:lvl>
+    <w:lvl w:ilvl="7" w:tplc="04090019" w:tentative="1">
+      <w:start w:val="1"/>
+      <w:numFmt w:val="ideographTraditional"/>
+      <w:lvlText w:val="%8、"/>
+      <w:lvlJc w:val="left"/>
+      <w:pPr>
+        <w:ind w:left="3840" w:hanging="480"/>
+      </w:pPr>
+    </w:lvl>
+    <w:lvl w:ilvl="8" w:tplc="0409001B" w:tentative="1">
+      <w:start w:val="1"/>
+      <w:numFmt w:val="lowerRoman"/>
+      <w:lvlText w:val="%9."/>
+      <w:lvlJc w:val="right"/>
+      <w:pPr>
+        <w:ind w:left="4320" w:hanging="480"/>
+      </w:pPr>
+    </w:lvl>
+  </w:abstractNum>
+  <w:abstractNum w:abstractNumId="20">
     <w:nsid w:val="3CFD7C60"/>
     <w:multiLevelType w:val="hybridMultilevel"/>
     <w:tmpl w:val="6246918E"/>
@@ -14974,7 +16369,7 @@
       </w:pPr>
     </w:lvl>
   </w:abstractNum>
-  <w:abstractNum w:abstractNumId="17">
+  <w:abstractNum w:abstractNumId="21">
     <w:nsid w:val="413144C8"/>
     <w:multiLevelType w:val="hybridMultilevel"/>
     <w:tmpl w:val="AED243D6"/>
@@ -15063,7 +16458,7 @@
       </w:pPr>
     </w:lvl>
   </w:abstractNum>
-  <w:abstractNum w:abstractNumId="18">
+  <w:abstractNum w:abstractNumId="22">
     <w:nsid w:val="47B66134"/>
     <w:multiLevelType w:val="hybridMultilevel"/>
     <w:tmpl w:val="DCAA1AE8"/>
@@ -15152,7 +16547,7 @@
       </w:pPr>
     </w:lvl>
   </w:abstractNum>
-  <w:abstractNum w:abstractNumId="19">
+  <w:abstractNum w:abstractNumId="23">
     <w:nsid w:val="48790134"/>
     <w:multiLevelType w:val="hybridMultilevel"/>
     <w:tmpl w:val="436AA7C0"/>
@@ -15241,7 +16636,7 @@
       </w:pPr>
     </w:lvl>
   </w:abstractNum>
-  <w:abstractNum w:abstractNumId="20">
+  <w:abstractNum w:abstractNumId="24">
     <w:nsid w:val="49A7446D"/>
     <w:multiLevelType w:val="hybridMultilevel"/>
     <w:tmpl w:val="6E48394A"/>
@@ -15330,7 +16725,7 @@
       </w:pPr>
     </w:lvl>
   </w:abstractNum>
-  <w:abstractNum w:abstractNumId="21">
+  <w:abstractNum w:abstractNumId="25">
     <w:nsid w:val="4BBC3A41"/>
     <w:multiLevelType w:val="multilevel"/>
     <w:tmpl w:val="F9560306"/>
@@ -15451,7 +16846,7 @@
       </w:rPr>
     </w:lvl>
   </w:abstractNum>
-  <w:abstractNum w:abstractNumId="22">
+  <w:abstractNum w:abstractNumId="26">
     <w:nsid w:val="4D7964D6"/>
     <w:multiLevelType w:val="hybridMultilevel"/>
     <w:tmpl w:val="561CE6AE"/>
@@ -15540,7 +16935,7 @@
       </w:pPr>
     </w:lvl>
   </w:abstractNum>
-  <w:abstractNum w:abstractNumId="23">
+  <w:abstractNum w:abstractNumId="27">
     <w:nsid w:val="5079027F"/>
     <w:multiLevelType w:val="hybridMultilevel"/>
     <w:tmpl w:val="03261C36"/>
@@ -15629,7 +17024,7 @@
       </w:pPr>
     </w:lvl>
   </w:abstractNum>
-  <w:abstractNum w:abstractNumId="24">
+  <w:abstractNum w:abstractNumId="28">
     <w:nsid w:val="697462EF"/>
     <w:multiLevelType w:val="hybridMultilevel"/>
     <w:tmpl w:val="4DBC938E"/>
@@ -15715,7 +17110,7 @@
       </w:pPr>
     </w:lvl>
   </w:abstractNum>
-  <w:abstractNum w:abstractNumId="25">
+  <w:abstractNum w:abstractNumId="29">
     <w:nsid w:val="6BEA3525"/>
     <w:multiLevelType w:val="hybridMultilevel"/>
     <w:tmpl w:val="25CC58A0"/>
@@ -15804,7 +17199,7 @@
       </w:pPr>
     </w:lvl>
   </w:abstractNum>
-  <w:abstractNum w:abstractNumId="26">
+  <w:abstractNum w:abstractNumId="30">
     <w:nsid w:val="6E9340DA"/>
     <w:multiLevelType w:val="hybridMultilevel"/>
     <w:tmpl w:val="A984AB2C"/>
@@ -15893,7 +17288,7 @@
       </w:pPr>
     </w:lvl>
   </w:abstractNum>
-  <w:abstractNum w:abstractNumId="27">
+  <w:abstractNum w:abstractNumId="31">
     <w:nsid w:val="6F3C3186"/>
     <w:multiLevelType w:val="hybridMultilevel"/>
     <w:tmpl w:val="D228F940"/>
@@ -15982,7 +17377,7 @@
       </w:pPr>
     </w:lvl>
   </w:abstractNum>
-  <w:abstractNum w:abstractNumId="28">
+  <w:abstractNum w:abstractNumId="32">
     <w:nsid w:val="707C2197"/>
     <w:multiLevelType w:val="hybridMultilevel"/>
     <w:tmpl w:val="1DD8665E"/>
@@ -16071,7 +17466,7 @@
       </w:pPr>
     </w:lvl>
   </w:abstractNum>
-  <w:abstractNum w:abstractNumId="29">
+  <w:abstractNum w:abstractNumId="33">
     <w:nsid w:val="7862195A"/>
     <w:multiLevelType w:val="hybridMultilevel"/>
     <w:tmpl w:val="30B4E6C8"/>
@@ -16160,7 +17555,7 @@
       </w:pPr>
     </w:lvl>
   </w:abstractNum>
-  <w:abstractNum w:abstractNumId="30">
+  <w:abstractNum w:abstractNumId="34">
     <w:nsid w:val="7B362978"/>
     <w:multiLevelType w:val="hybridMultilevel"/>
     <w:tmpl w:val="6840FF8E"/>
@@ -16249,7 +17644,7 @@
       </w:pPr>
     </w:lvl>
   </w:abstractNum>
-  <w:abstractNum w:abstractNumId="31">
+  <w:abstractNum w:abstractNumId="35">
     <w:nsid w:val="7DD70078"/>
     <w:multiLevelType w:val="hybridMultilevel"/>
     <w:tmpl w:val="D4D23C34"/>
@@ -16338,7 +17733,7 @@
       </w:pPr>
     </w:lvl>
   </w:abstractNum>
-  <w:abstractNum w:abstractNumId="32">
+  <w:abstractNum w:abstractNumId="36">
     <w:nsid w:val="7E9A2526"/>
     <w:multiLevelType w:val="hybridMultilevel"/>
     <w:tmpl w:val="425C4A9C"/>
@@ -16428,102 +17823,114 @@
     </w:lvl>
   </w:abstractNum>
   <w:num w:numId="1">
-    <w:abstractNumId w:val="20"/>
+    <w:abstractNumId w:val="24"/>
   </w:num>
   <w:num w:numId="2">
-    <w:abstractNumId w:val="29"/>
+    <w:abstractNumId w:val="33"/>
   </w:num>
   <w:num w:numId="3">
     <w:abstractNumId w:val="2"/>
   </w:num>
   <w:num w:numId="4">
-    <w:abstractNumId w:val="16"/>
+    <w:abstractNumId w:val="20"/>
   </w:num>
   <w:num w:numId="5">
-    <w:abstractNumId w:val="3"/>
+    <w:abstractNumId w:val="5"/>
   </w:num>
   <w:num w:numId="6">
     <w:abstractNumId w:val="0"/>
   </w:num>
   <w:num w:numId="7">
+    <w:abstractNumId w:val="17"/>
+  </w:num>
+  <w:num w:numId="8">
+    <w:abstractNumId w:val="16"/>
+  </w:num>
+  <w:num w:numId="9">
+    <w:abstractNumId w:val="12"/>
+  </w:num>
+  <w:num w:numId="10">
+    <w:abstractNumId w:val="28"/>
+  </w:num>
+  <w:num w:numId="11">
+    <w:abstractNumId w:val="7"/>
+  </w:num>
+  <w:num w:numId="12">
+    <w:abstractNumId w:val="18"/>
+  </w:num>
+  <w:num w:numId="13">
+    <w:abstractNumId w:val="34"/>
+  </w:num>
+  <w:num w:numId="14">
+    <w:abstractNumId w:val="21"/>
+  </w:num>
+  <w:num w:numId="15">
+    <w:abstractNumId w:val="36"/>
+  </w:num>
+  <w:num w:numId="16">
+    <w:abstractNumId w:val="31"/>
+  </w:num>
+  <w:num w:numId="17">
+    <w:abstractNumId w:val="13"/>
+  </w:num>
+  <w:num w:numId="18">
+    <w:abstractNumId w:val="8"/>
+  </w:num>
+  <w:num w:numId="19">
+    <w:abstractNumId w:val="22"/>
+  </w:num>
+  <w:num w:numId="20">
+    <w:abstractNumId w:val="32"/>
+  </w:num>
+  <w:num w:numId="21">
+    <w:abstractNumId w:val="30"/>
+  </w:num>
+  <w:num w:numId="22">
+    <w:abstractNumId w:val="26"/>
+  </w:num>
+  <w:num w:numId="23">
+    <w:abstractNumId w:val="29"/>
+  </w:num>
+  <w:num w:numId="24">
+    <w:abstractNumId w:val="9"/>
+  </w:num>
+  <w:num w:numId="25">
     <w:abstractNumId w:val="14"/>
   </w:num>
-  <w:num w:numId="8">
-    <w:abstractNumId w:val="13"/>
-  </w:num>
-  <w:num w:numId="9">
-    <w:abstractNumId w:val="10"/>
-  </w:num>
-  <w:num w:numId="10">
-    <w:abstractNumId w:val="24"/>
-  </w:num>
-  <w:num w:numId="11">
-    <w:abstractNumId w:val="5"/>
-  </w:num>
-  <w:num w:numId="12">
-    <w:abstractNumId w:val="15"/>
-  </w:num>
-  <w:num w:numId="13">
-    <w:abstractNumId w:val="30"/>
-  </w:num>
-  <w:num w:numId="14">
-    <w:abstractNumId w:val="17"/>
-  </w:num>
-  <w:num w:numId="15">
-    <w:abstractNumId w:val="32"/>
-  </w:num>
-  <w:num w:numId="16">
+  <w:num w:numId="26">
     <w:abstractNumId w:val="27"/>
-  </w:num>
-  <w:num w:numId="17">
-    <w:abstractNumId w:val="11"/>
-  </w:num>
-  <w:num w:numId="18">
-    <w:abstractNumId w:val="6"/>
-  </w:num>
-  <w:num w:numId="19">
-    <w:abstractNumId w:val="18"/>
-  </w:num>
-  <w:num w:numId="20">
-    <w:abstractNumId w:val="28"/>
-  </w:num>
-  <w:num w:numId="21">
-    <w:abstractNumId w:val="26"/>
-  </w:num>
-  <w:num w:numId="22">
-    <w:abstractNumId w:val="22"/>
-  </w:num>
-  <w:num w:numId="23">
-    <w:abstractNumId w:val="25"/>
-  </w:num>
-  <w:num w:numId="24">
-    <w:abstractNumId w:val="7"/>
-  </w:num>
-  <w:num w:numId="25">
-    <w:abstractNumId w:val="12"/>
-  </w:num>
-  <w:num w:numId="26">
-    <w:abstractNumId w:val="23"/>
   </w:num>
   <w:num w:numId="27">
     <w:abstractNumId w:val="1"/>
   </w:num>
   <w:num w:numId="28">
+    <w:abstractNumId w:val="23"/>
+  </w:num>
+  <w:num w:numId="29">
+    <w:abstractNumId w:val="11"/>
+  </w:num>
+  <w:num w:numId="30">
+    <w:abstractNumId w:val="35"/>
+  </w:num>
+  <w:num w:numId="31">
+    <w:abstractNumId w:val="10"/>
+  </w:num>
+  <w:num w:numId="32">
+    <w:abstractNumId w:val="25"/>
+  </w:num>
+  <w:num w:numId="33">
+    <w:abstractNumId w:val="6"/>
+  </w:num>
+  <w:num w:numId="34">
+    <w:abstractNumId w:val="3"/>
+  </w:num>
+  <w:num w:numId="35">
     <w:abstractNumId w:val="19"/>
   </w:num>
-  <w:num w:numId="29">
-    <w:abstractNumId w:val="9"/>
+  <w:num w:numId="36">
+    <w:abstractNumId w:val="15"/>
   </w:num>
-  <w:num w:numId="30">
-    <w:abstractNumId w:val="31"/>
-  </w:num>
-  <w:num w:numId="31">
-    <w:abstractNumId w:val="8"/>
-  </w:num>
-  <w:num w:numId="32">
-    <w:abstractNumId w:val="21"/>
-  </w:num>
-  <w:num w:numId="33">
+  <w:num w:numId="37">
     <w:abstractNumId w:val="4"/>
   </w:num>
 </w:numbering>

</xml_diff>